<commit_message>
teleport component in vue Js
</commit_message>
<xml_diff>
--- a/blog/Process-install-project-v5.docx
+++ b/blog/Process-install-project-v5.docx
@@ -2295,6 +2295,3493 @@
         <w:jc w:val="left"/>
         <w:rPr>
           <w:rFonts w:ascii="Calibri" w:hAnsi="Calibri" w:cs="Calibri" w:eastAsia="Calibri"/>
+          <w:b/>
+          <w:color w:val="auto"/>
+          <w:spacing w:val="0"/>
+          <w:position w:val="0"/>
+          <w:sz w:val="22"/>
+          <w:shd w:fill="auto" w:val="clear"/>
+        </w:rPr>
+      </w:pPr>
+      <w:r>
+        <w:rPr>
+          <w:rFonts w:ascii="Calibri" w:hAnsi="Calibri" w:cs="Calibri" w:eastAsia="Calibri"/>
+          <w:b/>
+          <w:color w:val="auto"/>
+          <w:spacing w:val="0"/>
+          <w:position w:val="0"/>
+          <w:sz w:val="22"/>
+          <w:shd w:fill="auto" w:val="clear"/>
+        </w:rPr>
+        <w:t xml:space="preserve">Teleport component with example    &gt;&gt;&gt;&gt;&gt;</w:t>
+      </w:r>
+    </w:p>
+    <w:p>
+      <w:pPr>
+        <w:spacing w:before="0" w:after="0" w:line="240"/>
+        <w:ind w:right="0" w:left="0" w:firstLine="0"/>
+        <w:jc w:val="left"/>
+        <w:rPr>
+          <w:rFonts w:ascii="Calibri" w:hAnsi="Calibri" w:cs="Calibri" w:eastAsia="Calibri"/>
+          <w:color w:val="auto"/>
+          <w:spacing w:val="0"/>
+          <w:position w:val="0"/>
+          <w:sz w:val="22"/>
+          <w:shd w:fill="auto" w:val="clear"/>
+        </w:rPr>
+      </w:pPr>
+    </w:p>
+    <w:p>
+      <w:pPr>
+        <w:spacing w:before="0" w:after="0" w:line="240"/>
+        <w:ind w:right="0" w:left="0" w:firstLine="0"/>
+        <w:jc w:val="left"/>
+        <w:rPr>
+          <w:rFonts w:ascii="Calibri" w:hAnsi="Calibri" w:cs="Calibri" w:eastAsia="Calibri"/>
+          <w:color w:val="auto"/>
+          <w:spacing w:val="0"/>
+          <w:position w:val="0"/>
+          <w:sz w:val="22"/>
+          <w:shd w:fill="auto" w:val="clear"/>
+        </w:rPr>
+      </w:pPr>
+      <w:r>
+        <w:rPr>
+          <w:rFonts w:ascii="Calibri" w:hAnsi="Calibri" w:cs="Calibri" w:eastAsia="Calibri"/>
+          <w:color w:val="auto"/>
+          <w:spacing w:val="0"/>
+          <w:position w:val="0"/>
+          <w:sz w:val="22"/>
+          <w:shd w:fill="auto" w:val="clear"/>
+        </w:rPr>
+        <w:t xml:space="preserve">App.vue   &gt;&gt;&gt;&gt;</w:t>
+      </w:r>
+    </w:p>
+    <w:p>
+      <w:pPr>
+        <w:spacing w:before="0" w:after="0" w:line="240"/>
+        <w:ind w:right="0" w:left="0" w:firstLine="0"/>
+        <w:jc w:val="left"/>
+        <w:rPr>
+          <w:rFonts w:ascii="Calibri" w:hAnsi="Calibri" w:cs="Calibri" w:eastAsia="Calibri"/>
+          <w:color w:val="auto"/>
+          <w:spacing w:val="0"/>
+          <w:position w:val="0"/>
+          <w:sz w:val="22"/>
+          <w:shd w:fill="auto" w:val="clear"/>
+        </w:rPr>
+      </w:pPr>
+    </w:p>
+    <w:p>
+      <w:pPr>
+        <w:spacing w:before="0" w:after="0" w:line="240"/>
+        <w:ind w:right="0" w:left="0" w:firstLine="0"/>
+        <w:jc w:val="left"/>
+        <w:rPr>
+          <w:rFonts w:ascii="Calibri" w:hAnsi="Calibri" w:cs="Calibri" w:eastAsia="Calibri"/>
+          <w:b/>
+          <w:color w:val="auto"/>
+          <w:spacing w:val="0"/>
+          <w:position w:val="0"/>
+          <w:sz w:val="22"/>
+          <w:shd w:fill="auto" w:val="clear"/>
+        </w:rPr>
+      </w:pPr>
+      <w:r>
+        <w:rPr>
+          <w:rFonts w:ascii="Calibri" w:hAnsi="Calibri" w:cs="Calibri" w:eastAsia="Calibri"/>
+          <w:b/>
+          <w:color w:val="auto"/>
+          <w:spacing w:val="0"/>
+          <w:position w:val="0"/>
+          <w:sz w:val="22"/>
+          <w:shd w:fill="auto" w:val="clear"/>
+        </w:rPr>
+        <w:t xml:space="preserve">&lt;template&gt;</w:t>
+      </w:r>
+    </w:p>
+    <w:p>
+      <w:pPr>
+        <w:spacing w:before="0" w:after="0" w:line="240"/>
+        <w:ind w:right="0" w:left="0" w:firstLine="0"/>
+        <w:jc w:val="left"/>
+        <w:rPr>
+          <w:rFonts w:ascii="Calibri" w:hAnsi="Calibri" w:cs="Calibri" w:eastAsia="Calibri"/>
+          <w:b/>
+          <w:color w:val="auto"/>
+          <w:spacing w:val="0"/>
+          <w:position w:val="0"/>
+          <w:sz w:val="22"/>
+          <w:shd w:fill="auto" w:val="clear"/>
+        </w:rPr>
+      </w:pPr>
+      <w:r>
+        <w:rPr>
+          <w:rFonts w:ascii="Calibri" w:hAnsi="Calibri" w:cs="Calibri" w:eastAsia="Calibri"/>
+          <w:b/>
+          <w:color w:val="auto"/>
+          <w:spacing w:val="0"/>
+          <w:position w:val="0"/>
+          <w:sz w:val="22"/>
+          <w:shd w:fill="auto" w:val="clear"/>
+        </w:rPr>
+        <w:t xml:space="preserve">    &lt;h1&gt;Teleport&lt;/h1&gt;</w:t>
+      </w:r>
+    </w:p>
+    <w:p>
+      <w:pPr>
+        <w:spacing w:before="0" w:after="0" w:line="240"/>
+        <w:ind w:right="0" w:left="0" w:firstLine="0"/>
+        <w:jc w:val="left"/>
+        <w:rPr>
+          <w:rFonts w:ascii="Calibri" w:hAnsi="Calibri" w:cs="Calibri" w:eastAsia="Calibri"/>
+          <w:b/>
+          <w:color w:val="auto"/>
+          <w:spacing w:val="0"/>
+          <w:position w:val="0"/>
+          <w:sz w:val="22"/>
+          <w:shd w:fill="auto" w:val="clear"/>
+        </w:rPr>
+      </w:pPr>
+      <w:r>
+        <w:rPr>
+          <w:rFonts w:ascii="Calibri" w:hAnsi="Calibri" w:cs="Calibri" w:eastAsia="Calibri"/>
+          <w:b/>
+          <w:color w:val="auto"/>
+          <w:spacing w:val="0"/>
+          <w:position w:val="0"/>
+          <w:sz w:val="22"/>
+          <w:shd w:fill="auto" w:val="clear"/>
+        </w:rPr>
+        <w:t xml:space="preserve">    &lt;p&gt;With &amp;lt;teleport to="body"&amp;gt; we move the red &amp;lt;div&amp;gt; from inside the component to the body tag.&lt;/p&gt;</w:t>
+      </w:r>
+    </w:p>
+    <w:p>
+      <w:pPr>
+        <w:spacing w:before="0" w:after="0" w:line="240"/>
+        <w:ind w:right="0" w:left="0" w:firstLine="0"/>
+        <w:jc w:val="left"/>
+        <w:rPr>
+          <w:rFonts w:ascii="Calibri" w:hAnsi="Calibri" w:cs="Calibri" w:eastAsia="Calibri"/>
+          <w:b/>
+          <w:color w:val="auto"/>
+          <w:spacing w:val="0"/>
+          <w:position w:val="0"/>
+          <w:sz w:val="22"/>
+          <w:shd w:fill="auto" w:val="clear"/>
+        </w:rPr>
+      </w:pPr>
+      <w:r>
+        <w:rPr>
+          <w:rFonts w:ascii="Calibri" w:hAnsi="Calibri" w:cs="Calibri" w:eastAsia="Calibri"/>
+          <w:b/>
+          <w:color w:val="auto"/>
+          <w:spacing w:val="0"/>
+          <w:position w:val="0"/>
+          <w:sz w:val="22"/>
+          <w:shd w:fill="auto" w:val="clear"/>
+        </w:rPr>
+        <w:t xml:space="preserve">    &lt;comp-one&gt;&lt;/comp-one&gt;</w:t>
+      </w:r>
+    </w:p>
+    <w:p>
+      <w:pPr>
+        <w:spacing w:before="0" w:after="0" w:line="240"/>
+        <w:ind w:right="0" w:left="0" w:firstLine="0"/>
+        <w:jc w:val="left"/>
+        <w:rPr>
+          <w:rFonts w:ascii="Calibri" w:hAnsi="Calibri" w:cs="Calibri" w:eastAsia="Calibri"/>
+          <w:b/>
+          <w:color w:val="auto"/>
+          <w:spacing w:val="0"/>
+          <w:position w:val="0"/>
+          <w:sz w:val="22"/>
+          <w:shd w:fill="auto" w:val="clear"/>
+        </w:rPr>
+      </w:pPr>
+      <w:r>
+        <w:rPr>
+          <w:rFonts w:ascii="Calibri" w:hAnsi="Calibri" w:cs="Calibri" w:eastAsia="Calibri"/>
+          <w:b/>
+          <w:color w:val="auto"/>
+          <w:spacing w:val="0"/>
+          <w:position w:val="0"/>
+          <w:sz w:val="22"/>
+          <w:shd w:fill="auto" w:val="clear"/>
+        </w:rPr>
+        <w:t xml:space="preserve">  &lt;/template&gt;</w:t>
+      </w:r>
+    </w:p>
+    <w:p>
+      <w:pPr>
+        <w:spacing w:before="0" w:after="0" w:line="240"/>
+        <w:ind w:right="0" w:left="0" w:firstLine="0"/>
+        <w:jc w:val="left"/>
+        <w:rPr>
+          <w:rFonts w:ascii="Calibri" w:hAnsi="Calibri" w:cs="Calibri" w:eastAsia="Calibri"/>
+          <w:color w:val="auto"/>
+          <w:spacing w:val="0"/>
+          <w:position w:val="0"/>
+          <w:sz w:val="22"/>
+          <w:shd w:fill="auto" w:val="clear"/>
+        </w:rPr>
+      </w:pPr>
+      <w:r>
+        <w:rPr>
+          <w:rFonts w:ascii="Calibri" w:hAnsi="Calibri" w:cs="Calibri" w:eastAsia="Calibri"/>
+          <w:color w:val="auto"/>
+          <w:spacing w:val="0"/>
+          <w:position w:val="0"/>
+          <w:sz w:val="22"/>
+          <w:shd w:fill="auto" w:val="clear"/>
+        </w:rPr>
+        <w:t xml:space="preserve">  </w:t>
+      </w:r>
+    </w:p>
+    <w:p>
+      <w:pPr>
+        <w:spacing w:before="0" w:after="0" w:line="240"/>
+        <w:ind w:right="0" w:left="0" w:firstLine="0"/>
+        <w:jc w:val="left"/>
+        <w:rPr>
+          <w:rFonts w:ascii="Calibri" w:hAnsi="Calibri" w:cs="Calibri" w:eastAsia="Calibri"/>
+          <w:color w:val="auto"/>
+          <w:spacing w:val="0"/>
+          <w:position w:val="0"/>
+          <w:sz w:val="22"/>
+          <w:shd w:fill="auto" w:val="clear"/>
+        </w:rPr>
+      </w:pPr>
+      <w:r>
+        <w:rPr>
+          <w:rFonts w:ascii="Calibri" w:hAnsi="Calibri" w:cs="Calibri" w:eastAsia="Calibri"/>
+          <w:color w:val="auto"/>
+          <w:spacing w:val="0"/>
+          <w:position w:val="0"/>
+          <w:sz w:val="22"/>
+          <w:shd w:fill="auto" w:val="clear"/>
+        </w:rPr>
+        <w:t xml:space="preserve">  &lt;script&gt;&lt;/script&gt;</w:t>
+      </w:r>
+    </w:p>
+    <w:p>
+      <w:pPr>
+        <w:spacing w:before="0" w:after="0" w:line="240"/>
+        <w:ind w:right="0" w:left="0" w:firstLine="0"/>
+        <w:jc w:val="left"/>
+        <w:rPr>
+          <w:rFonts w:ascii="Calibri" w:hAnsi="Calibri" w:cs="Calibri" w:eastAsia="Calibri"/>
+          <w:color w:val="auto"/>
+          <w:spacing w:val="0"/>
+          <w:position w:val="0"/>
+          <w:sz w:val="22"/>
+          <w:shd w:fill="auto" w:val="clear"/>
+        </w:rPr>
+      </w:pPr>
+      <w:r>
+        <w:rPr>
+          <w:rFonts w:ascii="Calibri" w:hAnsi="Calibri" w:cs="Calibri" w:eastAsia="Calibri"/>
+          <w:color w:val="auto"/>
+          <w:spacing w:val="0"/>
+          <w:position w:val="0"/>
+          <w:sz w:val="22"/>
+          <w:shd w:fill="auto" w:val="clear"/>
+        </w:rPr>
+        <w:t xml:space="preserve">  </w:t>
+      </w:r>
+    </w:p>
+    <w:p>
+      <w:pPr>
+        <w:spacing w:before="0" w:after="0" w:line="240"/>
+        <w:ind w:right="0" w:left="0" w:firstLine="0"/>
+        <w:jc w:val="left"/>
+        <w:rPr>
+          <w:rFonts w:ascii="Calibri" w:hAnsi="Calibri" w:cs="Calibri" w:eastAsia="Calibri"/>
+          <w:color w:val="auto"/>
+          <w:spacing w:val="0"/>
+          <w:position w:val="0"/>
+          <w:sz w:val="22"/>
+          <w:shd w:fill="auto" w:val="clear"/>
+        </w:rPr>
+      </w:pPr>
+      <w:r>
+        <w:rPr>
+          <w:rFonts w:ascii="Calibri" w:hAnsi="Calibri" w:cs="Calibri" w:eastAsia="Calibri"/>
+          <w:color w:val="auto"/>
+          <w:spacing w:val="0"/>
+          <w:position w:val="0"/>
+          <w:sz w:val="22"/>
+          <w:shd w:fill="auto" w:val="clear"/>
+        </w:rPr>
+        <w:t xml:space="preserve">  &lt;style&gt;</w:t>
+      </w:r>
+    </w:p>
+    <w:p>
+      <w:pPr>
+        <w:spacing w:before="0" w:after="0" w:line="240"/>
+        <w:ind w:right="0" w:left="0" w:firstLine="0"/>
+        <w:jc w:val="left"/>
+        <w:rPr>
+          <w:rFonts w:ascii="Calibri" w:hAnsi="Calibri" w:cs="Calibri" w:eastAsia="Calibri"/>
+          <w:color w:val="auto"/>
+          <w:spacing w:val="0"/>
+          <w:position w:val="0"/>
+          <w:sz w:val="22"/>
+          <w:shd w:fill="auto" w:val="clear"/>
+        </w:rPr>
+      </w:pPr>
+      <w:r>
+        <w:rPr>
+          <w:rFonts w:ascii="Calibri" w:hAnsi="Calibri" w:cs="Calibri" w:eastAsia="Calibri"/>
+          <w:color w:val="auto"/>
+          <w:spacing w:val="0"/>
+          <w:position w:val="0"/>
+          <w:sz w:val="22"/>
+          <w:shd w:fill="auto" w:val="clear"/>
+        </w:rPr>
+        <w:t xml:space="preserve">    #app {</w:t>
+      </w:r>
+    </w:p>
+    <w:p>
+      <w:pPr>
+        <w:spacing w:before="0" w:after="0" w:line="240"/>
+        <w:ind w:right="0" w:left="0" w:firstLine="0"/>
+        <w:jc w:val="left"/>
+        <w:rPr>
+          <w:rFonts w:ascii="Calibri" w:hAnsi="Calibri" w:cs="Calibri" w:eastAsia="Calibri"/>
+          <w:color w:val="auto"/>
+          <w:spacing w:val="0"/>
+          <w:position w:val="0"/>
+          <w:sz w:val="22"/>
+          <w:shd w:fill="auto" w:val="clear"/>
+        </w:rPr>
+      </w:pPr>
+      <w:r>
+        <w:rPr>
+          <w:rFonts w:ascii="Calibri" w:hAnsi="Calibri" w:cs="Calibri" w:eastAsia="Calibri"/>
+          <w:color w:val="auto"/>
+          <w:spacing w:val="0"/>
+          <w:position w:val="0"/>
+          <w:sz w:val="22"/>
+          <w:shd w:fill="auto" w:val="clear"/>
+        </w:rPr>
+        <w:t xml:space="preserve">      width: 350px;</w:t>
+      </w:r>
+    </w:p>
+    <w:p>
+      <w:pPr>
+        <w:spacing w:before="0" w:after="0" w:line="240"/>
+        <w:ind w:right="0" w:left="0" w:firstLine="0"/>
+        <w:jc w:val="left"/>
+        <w:rPr>
+          <w:rFonts w:ascii="Calibri" w:hAnsi="Calibri" w:cs="Calibri" w:eastAsia="Calibri"/>
+          <w:color w:val="auto"/>
+          <w:spacing w:val="0"/>
+          <w:position w:val="0"/>
+          <w:sz w:val="22"/>
+          <w:shd w:fill="auto" w:val="clear"/>
+        </w:rPr>
+      </w:pPr>
+      <w:r>
+        <w:rPr>
+          <w:rFonts w:ascii="Calibri" w:hAnsi="Calibri" w:cs="Calibri" w:eastAsia="Calibri"/>
+          <w:color w:val="auto"/>
+          <w:spacing w:val="0"/>
+          <w:position w:val="0"/>
+          <w:sz w:val="22"/>
+          <w:shd w:fill="auto" w:val="clear"/>
+        </w:rPr>
+        <w:t xml:space="preserve">      margin: 10px;</w:t>
+      </w:r>
+    </w:p>
+    <w:p>
+      <w:pPr>
+        <w:spacing w:before="0" w:after="0" w:line="240"/>
+        <w:ind w:right="0" w:left="0" w:firstLine="0"/>
+        <w:jc w:val="left"/>
+        <w:rPr>
+          <w:rFonts w:ascii="Calibri" w:hAnsi="Calibri" w:cs="Calibri" w:eastAsia="Calibri"/>
+          <w:color w:val="auto"/>
+          <w:spacing w:val="0"/>
+          <w:position w:val="0"/>
+          <w:sz w:val="22"/>
+          <w:shd w:fill="auto" w:val="clear"/>
+        </w:rPr>
+      </w:pPr>
+      <w:r>
+        <w:rPr>
+          <w:rFonts w:ascii="Calibri" w:hAnsi="Calibri" w:cs="Calibri" w:eastAsia="Calibri"/>
+          <w:color w:val="auto"/>
+          <w:spacing w:val="0"/>
+          <w:position w:val="0"/>
+          <w:sz w:val="22"/>
+          <w:shd w:fill="auto" w:val="clear"/>
+        </w:rPr>
+        <w:t xml:space="preserve">    }</w:t>
+      </w:r>
+    </w:p>
+    <w:p>
+      <w:pPr>
+        <w:spacing w:before="0" w:after="0" w:line="240"/>
+        <w:ind w:right="0" w:left="0" w:firstLine="0"/>
+        <w:jc w:val="left"/>
+        <w:rPr>
+          <w:rFonts w:ascii="Calibri" w:hAnsi="Calibri" w:cs="Calibri" w:eastAsia="Calibri"/>
+          <w:color w:val="auto"/>
+          <w:spacing w:val="0"/>
+          <w:position w:val="0"/>
+          <w:sz w:val="22"/>
+          <w:shd w:fill="auto" w:val="clear"/>
+        </w:rPr>
+      </w:pPr>
+      <w:r>
+        <w:rPr>
+          <w:rFonts w:ascii="Calibri" w:hAnsi="Calibri" w:cs="Calibri" w:eastAsia="Calibri"/>
+          <w:color w:val="auto"/>
+          <w:spacing w:val="0"/>
+          <w:position w:val="0"/>
+          <w:sz w:val="22"/>
+          <w:shd w:fill="auto" w:val="clear"/>
+        </w:rPr>
+        <w:t xml:space="preserve">    #app &gt; div {</w:t>
+      </w:r>
+    </w:p>
+    <w:p>
+      <w:pPr>
+        <w:spacing w:before="0" w:after="0" w:line="240"/>
+        <w:ind w:right="0" w:left="0" w:firstLine="0"/>
+        <w:jc w:val="left"/>
+        <w:rPr>
+          <w:rFonts w:ascii="Calibri" w:hAnsi="Calibri" w:cs="Calibri" w:eastAsia="Calibri"/>
+          <w:color w:val="auto"/>
+          <w:spacing w:val="0"/>
+          <w:position w:val="0"/>
+          <w:sz w:val="22"/>
+          <w:shd w:fill="auto" w:val="clear"/>
+        </w:rPr>
+      </w:pPr>
+      <w:r>
+        <w:rPr>
+          <w:rFonts w:ascii="Calibri" w:hAnsi="Calibri" w:cs="Calibri" w:eastAsia="Calibri"/>
+          <w:color w:val="auto"/>
+          <w:spacing w:val="0"/>
+          <w:position w:val="0"/>
+          <w:sz w:val="22"/>
+          <w:shd w:fill="auto" w:val="clear"/>
+        </w:rPr>
+        <w:t xml:space="preserve">      border: solid black 2px;</w:t>
+      </w:r>
+    </w:p>
+    <w:p>
+      <w:pPr>
+        <w:spacing w:before="0" w:after="0" w:line="240"/>
+        <w:ind w:right="0" w:left="0" w:firstLine="0"/>
+        <w:jc w:val="left"/>
+        <w:rPr>
+          <w:rFonts w:ascii="Calibri" w:hAnsi="Calibri" w:cs="Calibri" w:eastAsia="Calibri"/>
+          <w:color w:val="auto"/>
+          <w:spacing w:val="0"/>
+          <w:position w:val="0"/>
+          <w:sz w:val="22"/>
+          <w:shd w:fill="auto" w:val="clear"/>
+        </w:rPr>
+      </w:pPr>
+      <w:r>
+        <w:rPr>
+          <w:rFonts w:ascii="Calibri" w:hAnsi="Calibri" w:cs="Calibri" w:eastAsia="Calibri"/>
+          <w:color w:val="auto"/>
+          <w:spacing w:val="0"/>
+          <w:position w:val="0"/>
+          <w:sz w:val="22"/>
+          <w:shd w:fill="auto" w:val="clear"/>
+        </w:rPr>
+        <w:t xml:space="preserve">      padding: 10px;</w:t>
+      </w:r>
+    </w:p>
+    <w:p>
+      <w:pPr>
+        <w:spacing w:before="0" w:after="0" w:line="240"/>
+        <w:ind w:right="0" w:left="0" w:firstLine="0"/>
+        <w:jc w:val="left"/>
+        <w:rPr>
+          <w:rFonts w:ascii="Calibri" w:hAnsi="Calibri" w:cs="Calibri" w:eastAsia="Calibri"/>
+          <w:color w:val="auto"/>
+          <w:spacing w:val="0"/>
+          <w:position w:val="0"/>
+          <w:sz w:val="22"/>
+          <w:shd w:fill="auto" w:val="clear"/>
+        </w:rPr>
+      </w:pPr>
+      <w:r>
+        <w:rPr>
+          <w:rFonts w:ascii="Calibri" w:hAnsi="Calibri" w:cs="Calibri" w:eastAsia="Calibri"/>
+          <w:color w:val="auto"/>
+          <w:spacing w:val="0"/>
+          <w:position w:val="0"/>
+          <w:sz w:val="22"/>
+          <w:shd w:fill="auto" w:val="clear"/>
+        </w:rPr>
+        <w:t xml:space="preserve">      margin-top: 10px;</w:t>
+      </w:r>
+    </w:p>
+    <w:p>
+      <w:pPr>
+        <w:spacing w:before="0" w:after="0" w:line="240"/>
+        <w:ind w:right="0" w:left="0" w:firstLine="0"/>
+        <w:jc w:val="left"/>
+        <w:rPr>
+          <w:rFonts w:ascii="Calibri" w:hAnsi="Calibri" w:cs="Calibri" w:eastAsia="Calibri"/>
+          <w:color w:val="auto"/>
+          <w:spacing w:val="0"/>
+          <w:position w:val="0"/>
+          <w:sz w:val="22"/>
+          <w:shd w:fill="auto" w:val="clear"/>
+        </w:rPr>
+      </w:pPr>
+      <w:r>
+        <w:rPr>
+          <w:rFonts w:ascii="Calibri" w:hAnsi="Calibri" w:cs="Calibri" w:eastAsia="Calibri"/>
+          <w:color w:val="auto"/>
+          <w:spacing w:val="0"/>
+          <w:position w:val="0"/>
+          <w:sz w:val="22"/>
+          <w:shd w:fill="auto" w:val="clear"/>
+        </w:rPr>
+        <w:t xml:space="preserve">      background-color: rgb(186, 228, 255);</w:t>
+      </w:r>
+    </w:p>
+    <w:p>
+      <w:pPr>
+        <w:spacing w:before="0" w:after="0" w:line="240"/>
+        <w:ind w:right="0" w:left="0" w:firstLine="0"/>
+        <w:jc w:val="left"/>
+        <w:rPr>
+          <w:rFonts w:ascii="Calibri" w:hAnsi="Calibri" w:cs="Calibri" w:eastAsia="Calibri"/>
+          <w:color w:val="auto"/>
+          <w:spacing w:val="0"/>
+          <w:position w:val="0"/>
+          <w:sz w:val="22"/>
+          <w:shd w:fill="auto" w:val="clear"/>
+        </w:rPr>
+      </w:pPr>
+      <w:r>
+        <w:rPr>
+          <w:rFonts w:ascii="Calibri" w:hAnsi="Calibri" w:cs="Calibri" w:eastAsia="Calibri"/>
+          <w:color w:val="auto"/>
+          <w:spacing w:val="0"/>
+          <w:position w:val="0"/>
+          <w:sz w:val="22"/>
+          <w:shd w:fill="auto" w:val="clear"/>
+        </w:rPr>
+        <w:t xml:space="preserve">    }</w:t>
+      </w:r>
+    </w:p>
+    <w:p>
+      <w:pPr>
+        <w:spacing w:before="0" w:after="0" w:line="240"/>
+        <w:ind w:right="0" w:left="0" w:firstLine="0"/>
+        <w:jc w:val="left"/>
+        <w:rPr>
+          <w:rFonts w:ascii="Calibri" w:hAnsi="Calibri" w:cs="Calibri" w:eastAsia="Calibri"/>
+          <w:color w:val="auto"/>
+          <w:spacing w:val="0"/>
+          <w:position w:val="0"/>
+          <w:sz w:val="22"/>
+          <w:shd w:fill="auto" w:val="clear"/>
+        </w:rPr>
+      </w:pPr>
+      <w:r>
+        <w:rPr>
+          <w:rFonts w:ascii="Calibri" w:hAnsi="Calibri" w:cs="Calibri" w:eastAsia="Calibri"/>
+          <w:color w:val="auto"/>
+          <w:spacing w:val="0"/>
+          <w:position w:val="0"/>
+          <w:sz w:val="22"/>
+          <w:shd w:fill="auto" w:val="clear"/>
+        </w:rPr>
+        <w:t xml:space="preserve">    h2 {</w:t>
+      </w:r>
+    </w:p>
+    <w:p>
+      <w:pPr>
+        <w:spacing w:before="0" w:after="0" w:line="240"/>
+        <w:ind w:right="0" w:left="0" w:firstLine="0"/>
+        <w:jc w:val="left"/>
+        <w:rPr>
+          <w:rFonts w:ascii="Calibri" w:hAnsi="Calibri" w:cs="Calibri" w:eastAsia="Calibri"/>
+          <w:color w:val="auto"/>
+          <w:spacing w:val="0"/>
+          <w:position w:val="0"/>
+          <w:sz w:val="22"/>
+          <w:shd w:fill="auto" w:val="clear"/>
+        </w:rPr>
+      </w:pPr>
+      <w:r>
+        <w:rPr>
+          <w:rFonts w:ascii="Calibri" w:hAnsi="Calibri" w:cs="Calibri" w:eastAsia="Calibri"/>
+          <w:color w:val="auto"/>
+          <w:spacing w:val="0"/>
+          <w:position w:val="0"/>
+          <w:sz w:val="22"/>
+          <w:shd w:fill="auto" w:val="clear"/>
+        </w:rPr>
+        <w:t xml:space="preserve">      text-decoration: underline;</w:t>
+      </w:r>
+    </w:p>
+    <w:p>
+      <w:pPr>
+        <w:spacing w:before="0" w:after="0" w:line="240"/>
+        <w:ind w:right="0" w:left="0" w:firstLine="0"/>
+        <w:jc w:val="left"/>
+        <w:rPr>
+          <w:rFonts w:ascii="Calibri" w:hAnsi="Calibri" w:cs="Calibri" w:eastAsia="Calibri"/>
+          <w:color w:val="auto"/>
+          <w:spacing w:val="0"/>
+          <w:position w:val="0"/>
+          <w:sz w:val="22"/>
+          <w:shd w:fill="auto" w:val="clear"/>
+        </w:rPr>
+      </w:pPr>
+      <w:r>
+        <w:rPr>
+          <w:rFonts w:ascii="Calibri" w:hAnsi="Calibri" w:cs="Calibri" w:eastAsia="Calibri"/>
+          <w:color w:val="auto"/>
+          <w:spacing w:val="0"/>
+          <w:position w:val="0"/>
+          <w:sz w:val="22"/>
+          <w:shd w:fill="auto" w:val="clear"/>
+        </w:rPr>
+        <w:t xml:space="preserve">    }</w:t>
+      </w:r>
+    </w:p>
+    <w:p>
+      <w:pPr>
+        <w:spacing w:before="0" w:after="0" w:line="240"/>
+        <w:ind w:right="0" w:left="0" w:firstLine="0"/>
+        <w:jc w:val="left"/>
+        <w:rPr>
+          <w:rFonts w:ascii="Calibri" w:hAnsi="Calibri" w:cs="Calibri" w:eastAsia="Calibri"/>
+          <w:color w:val="auto"/>
+          <w:spacing w:val="0"/>
+          <w:position w:val="0"/>
+          <w:sz w:val="22"/>
+          <w:shd w:fill="auto" w:val="clear"/>
+        </w:rPr>
+      </w:pPr>
+      <w:r>
+        <w:rPr>
+          <w:rFonts w:ascii="Calibri" w:hAnsi="Calibri" w:cs="Calibri" w:eastAsia="Calibri"/>
+          <w:color w:val="auto"/>
+          <w:spacing w:val="0"/>
+          <w:position w:val="0"/>
+          <w:sz w:val="22"/>
+          <w:shd w:fill="auto" w:val="clear"/>
+        </w:rPr>
+        <w:t xml:space="preserve">  &lt;/style&gt;                  </w:t>
+      </w:r>
+    </w:p>
+    <w:p>
+      <w:pPr>
+        <w:spacing w:before="0" w:after="0" w:line="240"/>
+        <w:ind w:right="0" w:left="0" w:firstLine="0"/>
+        <w:jc w:val="left"/>
+        <w:rPr>
+          <w:rFonts w:ascii="Calibri" w:hAnsi="Calibri" w:cs="Calibri" w:eastAsia="Calibri"/>
+          <w:color w:val="auto"/>
+          <w:spacing w:val="0"/>
+          <w:position w:val="0"/>
+          <w:sz w:val="22"/>
+          <w:shd w:fill="auto" w:val="clear"/>
+        </w:rPr>
+      </w:pPr>
+    </w:p>
+    <w:p>
+      <w:pPr>
+        <w:spacing w:before="0" w:after="0" w:line="240"/>
+        <w:ind w:right="0" w:left="0" w:firstLine="0"/>
+        <w:jc w:val="left"/>
+        <w:rPr>
+          <w:rFonts w:ascii="Calibri" w:hAnsi="Calibri" w:cs="Calibri" w:eastAsia="Calibri"/>
+          <w:color w:val="auto"/>
+          <w:spacing w:val="0"/>
+          <w:position w:val="0"/>
+          <w:sz w:val="22"/>
+          <w:shd w:fill="auto" w:val="clear"/>
+        </w:rPr>
+      </w:pPr>
+    </w:p>
+    <w:p>
+      <w:pPr>
+        <w:spacing w:before="0" w:after="0" w:line="240"/>
+        <w:ind w:right="0" w:left="0" w:firstLine="0"/>
+        <w:jc w:val="left"/>
+        <w:rPr>
+          <w:rFonts w:ascii="Calibri" w:hAnsi="Calibri" w:cs="Calibri" w:eastAsia="Calibri"/>
+          <w:b/>
+          <w:color w:val="auto"/>
+          <w:spacing w:val="0"/>
+          <w:position w:val="0"/>
+          <w:sz w:val="22"/>
+          <w:shd w:fill="auto" w:val="clear"/>
+        </w:rPr>
+      </w:pPr>
+      <w:r>
+        <w:rPr>
+          <w:rFonts w:ascii="Calibri" w:hAnsi="Calibri" w:cs="Calibri" w:eastAsia="Calibri"/>
+          <w:b/>
+          <w:color w:val="auto"/>
+          <w:spacing w:val="0"/>
+          <w:position w:val="0"/>
+          <w:sz w:val="22"/>
+          <w:shd w:fill="auto" w:val="clear"/>
+        </w:rPr>
+        <w:t xml:space="preserve">CompOne.vue   &gt;&gt;&gt;&gt;&gt;</w:t>
+      </w:r>
+    </w:p>
+    <w:p>
+      <w:pPr>
+        <w:spacing w:before="0" w:after="0" w:line="240"/>
+        <w:ind w:right="0" w:left="0" w:firstLine="0"/>
+        <w:jc w:val="left"/>
+        <w:rPr>
+          <w:rFonts w:ascii="Calibri" w:hAnsi="Calibri" w:cs="Calibri" w:eastAsia="Calibri"/>
+          <w:color w:val="auto"/>
+          <w:spacing w:val="0"/>
+          <w:position w:val="0"/>
+          <w:sz w:val="22"/>
+          <w:shd w:fill="auto" w:val="clear"/>
+        </w:rPr>
+      </w:pPr>
+    </w:p>
+    <w:p>
+      <w:pPr>
+        <w:spacing w:before="0" w:after="0" w:line="240"/>
+        <w:ind w:right="0" w:left="0" w:firstLine="0"/>
+        <w:jc w:val="left"/>
+        <w:rPr>
+          <w:rFonts w:ascii="Calibri" w:hAnsi="Calibri" w:cs="Calibri" w:eastAsia="Calibri"/>
+          <w:color w:val="auto"/>
+          <w:spacing w:val="0"/>
+          <w:position w:val="0"/>
+          <w:sz w:val="22"/>
+          <w:shd w:fill="auto" w:val="clear"/>
+        </w:rPr>
+      </w:pPr>
+      <w:r>
+        <w:rPr>
+          <w:rFonts w:ascii="Calibri" w:hAnsi="Calibri" w:cs="Calibri" w:eastAsia="Calibri"/>
+          <w:color w:val="auto"/>
+          <w:spacing w:val="0"/>
+          <w:position w:val="0"/>
+          <w:sz w:val="22"/>
+          <w:shd w:fill="auto" w:val="clear"/>
+        </w:rPr>
+        <w:t xml:space="preserve">&lt;template&gt;</w:t>
+      </w:r>
+    </w:p>
+    <w:p>
+      <w:pPr>
+        <w:spacing w:before="0" w:after="0" w:line="240"/>
+        <w:ind w:right="0" w:left="0" w:firstLine="0"/>
+        <w:jc w:val="left"/>
+        <w:rPr>
+          <w:rFonts w:ascii="Calibri" w:hAnsi="Calibri" w:cs="Calibri" w:eastAsia="Calibri"/>
+          <w:color w:val="auto"/>
+          <w:spacing w:val="0"/>
+          <w:position w:val="0"/>
+          <w:sz w:val="22"/>
+          <w:shd w:fill="auto" w:val="clear"/>
+        </w:rPr>
+      </w:pPr>
+      <w:r>
+        <w:rPr>
+          <w:rFonts w:ascii="Calibri" w:hAnsi="Calibri" w:cs="Calibri" w:eastAsia="Calibri"/>
+          <w:color w:val="auto"/>
+          <w:spacing w:val="0"/>
+          <w:position w:val="0"/>
+          <w:sz w:val="22"/>
+          <w:shd w:fill="auto" w:val="clear"/>
+        </w:rPr>
+        <w:t xml:space="preserve">    &lt;div&gt;</w:t>
+      </w:r>
+    </w:p>
+    <w:p>
+      <w:pPr>
+        <w:spacing w:before="0" w:after="0" w:line="240"/>
+        <w:ind w:right="0" w:left="0" w:firstLine="0"/>
+        <w:jc w:val="left"/>
+        <w:rPr>
+          <w:rFonts w:ascii="Calibri" w:hAnsi="Calibri" w:cs="Calibri" w:eastAsia="Calibri"/>
+          <w:color w:val="auto"/>
+          <w:spacing w:val="0"/>
+          <w:position w:val="0"/>
+          <w:sz w:val="22"/>
+          <w:shd w:fill="auto" w:val="clear"/>
+        </w:rPr>
+      </w:pPr>
+      <w:r>
+        <w:rPr>
+          <w:rFonts w:ascii="Calibri" w:hAnsi="Calibri" w:cs="Calibri" w:eastAsia="Calibri"/>
+          <w:color w:val="auto"/>
+          <w:spacing w:val="0"/>
+          <w:position w:val="0"/>
+          <w:sz w:val="22"/>
+          <w:shd w:fill="auto" w:val="clear"/>
+        </w:rPr>
+        <w:t xml:space="preserve">        &lt;h2&gt;Component&lt;/h2&gt;</w:t>
+      </w:r>
+    </w:p>
+    <w:p>
+      <w:pPr>
+        <w:spacing w:before="0" w:after="0" w:line="240"/>
+        <w:ind w:right="0" w:left="0" w:firstLine="0"/>
+        <w:jc w:val="left"/>
+        <w:rPr>
+          <w:rFonts w:ascii="Calibri" w:hAnsi="Calibri" w:cs="Calibri" w:eastAsia="Calibri"/>
+          <w:color w:val="auto"/>
+          <w:spacing w:val="0"/>
+          <w:position w:val="0"/>
+          <w:sz w:val="22"/>
+          <w:shd w:fill="auto" w:val="clear"/>
+        </w:rPr>
+      </w:pPr>
+      <w:r>
+        <w:rPr>
+          <w:rFonts w:ascii="Calibri" w:hAnsi="Calibri" w:cs="Calibri" w:eastAsia="Calibri"/>
+          <w:color w:val="auto"/>
+          <w:spacing w:val="0"/>
+          <w:position w:val="0"/>
+          <w:sz w:val="22"/>
+          <w:shd w:fill="auto" w:val="clear"/>
+        </w:rPr>
+        <w:t xml:space="preserve">        &lt;p&gt;This is the inside of the component.&lt;/p&gt;</w:t>
+      </w:r>
+    </w:p>
+    <w:p>
+      <w:pPr>
+        <w:spacing w:before="0" w:after="0" w:line="240"/>
+        <w:ind w:right="0" w:left="0" w:firstLine="0"/>
+        <w:jc w:val="left"/>
+        <w:rPr>
+          <w:rFonts w:ascii="Calibri" w:hAnsi="Calibri" w:cs="Calibri" w:eastAsia="Calibri"/>
+          <w:color w:val="auto"/>
+          <w:spacing w:val="0"/>
+          <w:position w:val="0"/>
+          <w:sz w:val="22"/>
+          <w:shd w:fill="auto" w:val="clear"/>
+        </w:rPr>
+      </w:pPr>
+      <w:r>
+        <w:rPr>
+          <w:rFonts w:ascii="Calibri" w:hAnsi="Calibri" w:cs="Calibri" w:eastAsia="Calibri"/>
+          <w:color w:val="auto"/>
+          <w:spacing w:val="0"/>
+          <w:position w:val="0"/>
+          <w:sz w:val="22"/>
+          <w:shd w:fill="auto" w:val="clear"/>
+        </w:rPr>
+        <w:t xml:space="preserve">        &lt;Teleport to="body"&gt;</w:t>
+      </w:r>
+    </w:p>
+    <w:p>
+      <w:pPr>
+        <w:spacing w:before="0" w:after="0" w:line="240"/>
+        <w:ind w:right="0" w:left="0" w:firstLine="0"/>
+        <w:jc w:val="left"/>
+        <w:rPr>
+          <w:rFonts w:ascii="Calibri" w:hAnsi="Calibri" w:cs="Calibri" w:eastAsia="Calibri"/>
+          <w:color w:val="auto"/>
+          <w:spacing w:val="0"/>
+          <w:position w:val="0"/>
+          <w:sz w:val="22"/>
+          <w:shd w:fill="auto" w:val="clear"/>
+        </w:rPr>
+      </w:pPr>
+      <w:r>
+        <w:rPr>
+          <w:rFonts w:ascii="Calibri" w:hAnsi="Calibri" w:cs="Calibri" w:eastAsia="Calibri"/>
+          <w:color w:val="auto"/>
+          <w:spacing w:val="0"/>
+          <w:position w:val="0"/>
+          <w:sz w:val="22"/>
+          <w:shd w:fill="auto" w:val="clear"/>
+        </w:rPr>
+        <w:t xml:space="preserve">          &lt;div id="redDiv"&gt;Hello!&lt;/div&gt;</w:t>
+      </w:r>
+    </w:p>
+    <w:p>
+      <w:pPr>
+        <w:spacing w:before="0" w:after="0" w:line="240"/>
+        <w:ind w:right="0" w:left="0" w:firstLine="0"/>
+        <w:jc w:val="left"/>
+        <w:rPr>
+          <w:rFonts w:ascii="Calibri" w:hAnsi="Calibri" w:cs="Calibri" w:eastAsia="Calibri"/>
+          <w:color w:val="auto"/>
+          <w:spacing w:val="0"/>
+          <w:position w:val="0"/>
+          <w:sz w:val="22"/>
+          <w:shd w:fill="auto" w:val="clear"/>
+        </w:rPr>
+      </w:pPr>
+      <w:r>
+        <w:rPr>
+          <w:rFonts w:ascii="Calibri" w:hAnsi="Calibri" w:cs="Calibri" w:eastAsia="Calibri"/>
+          <w:color w:val="auto"/>
+          <w:spacing w:val="0"/>
+          <w:position w:val="0"/>
+          <w:sz w:val="22"/>
+          <w:shd w:fill="auto" w:val="clear"/>
+        </w:rPr>
+        <w:t xml:space="preserve">        &lt;/Teleport&gt;</w:t>
+      </w:r>
+    </w:p>
+    <w:p>
+      <w:pPr>
+        <w:spacing w:before="0" w:after="0" w:line="240"/>
+        <w:ind w:right="0" w:left="0" w:firstLine="0"/>
+        <w:jc w:val="left"/>
+        <w:rPr>
+          <w:rFonts w:ascii="Calibri" w:hAnsi="Calibri" w:cs="Calibri" w:eastAsia="Calibri"/>
+          <w:color w:val="auto"/>
+          <w:spacing w:val="0"/>
+          <w:position w:val="0"/>
+          <w:sz w:val="22"/>
+          <w:shd w:fill="auto" w:val="clear"/>
+        </w:rPr>
+      </w:pPr>
+      <w:r>
+        <w:rPr>
+          <w:rFonts w:ascii="Calibri" w:hAnsi="Calibri" w:cs="Calibri" w:eastAsia="Calibri"/>
+          <w:color w:val="auto"/>
+          <w:spacing w:val="0"/>
+          <w:position w:val="0"/>
+          <w:sz w:val="22"/>
+          <w:shd w:fill="auto" w:val="clear"/>
+        </w:rPr>
+        <w:t xml:space="preserve">    &lt;/div&gt;</w:t>
+      </w:r>
+    </w:p>
+    <w:p>
+      <w:pPr>
+        <w:spacing w:before="0" w:after="0" w:line="240"/>
+        <w:ind w:right="0" w:left="0" w:firstLine="0"/>
+        <w:jc w:val="left"/>
+        <w:rPr>
+          <w:rFonts w:ascii="Calibri" w:hAnsi="Calibri" w:cs="Calibri" w:eastAsia="Calibri"/>
+          <w:color w:val="auto"/>
+          <w:spacing w:val="0"/>
+          <w:position w:val="0"/>
+          <w:sz w:val="22"/>
+          <w:shd w:fill="auto" w:val="clear"/>
+        </w:rPr>
+      </w:pPr>
+      <w:r>
+        <w:rPr>
+          <w:rFonts w:ascii="Calibri" w:hAnsi="Calibri" w:cs="Calibri" w:eastAsia="Calibri"/>
+          <w:color w:val="auto"/>
+          <w:spacing w:val="0"/>
+          <w:position w:val="0"/>
+          <w:sz w:val="22"/>
+          <w:shd w:fill="auto" w:val="clear"/>
+        </w:rPr>
+        <w:t xml:space="preserve">&lt;/template&gt;</w:t>
+      </w:r>
+    </w:p>
+    <w:p>
+      <w:pPr>
+        <w:spacing w:before="0" w:after="0" w:line="240"/>
+        <w:ind w:right="0" w:left="0" w:firstLine="0"/>
+        <w:jc w:val="left"/>
+        <w:rPr>
+          <w:rFonts w:ascii="Calibri" w:hAnsi="Calibri" w:cs="Calibri" w:eastAsia="Calibri"/>
+          <w:color w:val="auto"/>
+          <w:spacing w:val="0"/>
+          <w:position w:val="0"/>
+          <w:sz w:val="22"/>
+          <w:shd w:fill="auto" w:val="clear"/>
+        </w:rPr>
+      </w:pPr>
+    </w:p>
+    <w:p>
+      <w:pPr>
+        <w:spacing w:before="0" w:after="0" w:line="240"/>
+        <w:ind w:right="0" w:left="0" w:firstLine="0"/>
+        <w:jc w:val="left"/>
+        <w:rPr>
+          <w:rFonts w:ascii="Calibri" w:hAnsi="Calibri" w:cs="Calibri" w:eastAsia="Calibri"/>
+          <w:color w:val="auto"/>
+          <w:spacing w:val="0"/>
+          <w:position w:val="0"/>
+          <w:sz w:val="22"/>
+          <w:shd w:fill="auto" w:val="clear"/>
+        </w:rPr>
+      </w:pPr>
+      <w:r>
+        <w:rPr>
+          <w:rFonts w:ascii="Calibri" w:hAnsi="Calibri" w:cs="Calibri" w:eastAsia="Calibri"/>
+          <w:color w:val="auto"/>
+          <w:spacing w:val="0"/>
+          <w:position w:val="0"/>
+          <w:sz w:val="22"/>
+          <w:shd w:fill="auto" w:val="clear"/>
+        </w:rPr>
+        <w:t xml:space="preserve">&lt;script&gt;&lt;/script&gt;</w:t>
+      </w:r>
+    </w:p>
+    <w:p>
+      <w:pPr>
+        <w:spacing w:before="0" w:after="0" w:line="240"/>
+        <w:ind w:right="0" w:left="0" w:firstLine="0"/>
+        <w:jc w:val="left"/>
+        <w:rPr>
+          <w:rFonts w:ascii="Calibri" w:hAnsi="Calibri" w:cs="Calibri" w:eastAsia="Calibri"/>
+          <w:color w:val="auto"/>
+          <w:spacing w:val="0"/>
+          <w:position w:val="0"/>
+          <w:sz w:val="22"/>
+          <w:shd w:fill="auto" w:val="clear"/>
+        </w:rPr>
+      </w:pPr>
+    </w:p>
+    <w:p>
+      <w:pPr>
+        <w:spacing w:before="0" w:after="0" w:line="240"/>
+        <w:ind w:right="0" w:left="0" w:firstLine="0"/>
+        <w:jc w:val="left"/>
+        <w:rPr>
+          <w:rFonts w:ascii="Calibri" w:hAnsi="Calibri" w:cs="Calibri" w:eastAsia="Calibri"/>
+          <w:color w:val="auto"/>
+          <w:spacing w:val="0"/>
+          <w:position w:val="0"/>
+          <w:sz w:val="22"/>
+          <w:shd w:fill="auto" w:val="clear"/>
+        </w:rPr>
+      </w:pPr>
+      <w:r>
+        <w:rPr>
+          <w:rFonts w:ascii="Calibri" w:hAnsi="Calibri" w:cs="Calibri" w:eastAsia="Calibri"/>
+          <w:color w:val="auto"/>
+          <w:spacing w:val="0"/>
+          <w:position w:val="0"/>
+          <w:sz w:val="22"/>
+          <w:shd w:fill="auto" w:val="clear"/>
+        </w:rPr>
+        <w:t xml:space="preserve">&lt;style scoped&gt;</w:t>
+      </w:r>
+    </w:p>
+    <w:p>
+      <w:pPr>
+        <w:spacing w:before="0" w:after="0" w:line="240"/>
+        <w:ind w:right="0" w:left="0" w:firstLine="0"/>
+        <w:jc w:val="left"/>
+        <w:rPr>
+          <w:rFonts w:ascii="Calibri" w:hAnsi="Calibri" w:cs="Calibri" w:eastAsia="Calibri"/>
+          <w:color w:val="auto"/>
+          <w:spacing w:val="0"/>
+          <w:position w:val="0"/>
+          <w:sz w:val="22"/>
+          <w:shd w:fill="auto" w:val="clear"/>
+        </w:rPr>
+      </w:pPr>
+      <w:r>
+        <w:rPr>
+          <w:rFonts w:ascii="Calibri" w:hAnsi="Calibri" w:cs="Calibri" w:eastAsia="Calibri"/>
+          <w:color w:val="auto"/>
+          <w:spacing w:val="0"/>
+          <w:position w:val="0"/>
+          <w:sz w:val="22"/>
+          <w:shd w:fill="auto" w:val="clear"/>
+        </w:rPr>
+        <w:t xml:space="preserve">  #redDiv {</w:t>
+      </w:r>
+    </w:p>
+    <w:p>
+      <w:pPr>
+        <w:spacing w:before="0" w:after="0" w:line="240"/>
+        <w:ind w:right="0" w:left="0" w:firstLine="0"/>
+        <w:jc w:val="left"/>
+        <w:rPr>
+          <w:rFonts w:ascii="Calibri" w:hAnsi="Calibri" w:cs="Calibri" w:eastAsia="Calibri"/>
+          <w:color w:val="auto"/>
+          <w:spacing w:val="0"/>
+          <w:position w:val="0"/>
+          <w:sz w:val="22"/>
+          <w:shd w:fill="auto" w:val="clear"/>
+        </w:rPr>
+      </w:pPr>
+      <w:r>
+        <w:rPr>
+          <w:rFonts w:ascii="Calibri" w:hAnsi="Calibri" w:cs="Calibri" w:eastAsia="Calibri"/>
+          <w:color w:val="auto"/>
+          <w:spacing w:val="0"/>
+          <w:position w:val="0"/>
+          <w:sz w:val="22"/>
+          <w:shd w:fill="auto" w:val="clear"/>
+        </w:rPr>
+        <w:t xml:space="preserve">    background-color: lightcoral;</w:t>
+      </w:r>
+    </w:p>
+    <w:p>
+      <w:pPr>
+        <w:spacing w:before="0" w:after="0" w:line="240"/>
+        <w:ind w:right="0" w:left="0" w:firstLine="0"/>
+        <w:jc w:val="left"/>
+        <w:rPr>
+          <w:rFonts w:ascii="Calibri" w:hAnsi="Calibri" w:cs="Calibri" w:eastAsia="Calibri"/>
+          <w:color w:val="auto"/>
+          <w:spacing w:val="0"/>
+          <w:position w:val="0"/>
+          <w:sz w:val="22"/>
+          <w:shd w:fill="auto" w:val="clear"/>
+        </w:rPr>
+      </w:pPr>
+      <w:r>
+        <w:rPr>
+          <w:rFonts w:ascii="Calibri" w:hAnsi="Calibri" w:cs="Calibri" w:eastAsia="Calibri"/>
+          <w:color w:val="auto"/>
+          <w:spacing w:val="0"/>
+          <w:position w:val="0"/>
+          <w:sz w:val="22"/>
+          <w:shd w:fill="auto" w:val="clear"/>
+        </w:rPr>
+        <w:t xml:space="preserve">    margin: 10px;</w:t>
+      </w:r>
+    </w:p>
+    <w:p>
+      <w:pPr>
+        <w:spacing w:before="0" w:after="0" w:line="240"/>
+        <w:ind w:right="0" w:left="0" w:firstLine="0"/>
+        <w:jc w:val="left"/>
+        <w:rPr>
+          <w:rFonts w:ascii="Calibri" w:hAnsi="Calibri" w:cs="Calibri" w:eastAsia="Calibri"/>
+          <w:color w:val="auto"/>
+          <w:spacing w:val="0"/>
+          <w:position w:val="0"/>
+          <w:sz w:val="22"/>
+          <w:shd w:fill="auto" w:val="clear"/>
+        </w:rPr>
+      </w:pPr>
+      <w:r>
+        <w:rPr>
+          <w:rFonts w:ascii="Calibri" w:hAnsi="Calibri" w:cs="Calibri" w:eastAsia="Calibri"/>
+          <w:color w:val="auto"/>
+          <w:spacing w:val="0"/>
+          <w:position w:val="0"/>
+          <w:sz w:val="22"/>
+          <w:shd w:fill="auto" w:val="clear"/>
+        </w:rPr>
+        <w:t xml:space="preserve">    padding: 10px;</w:t>
+      </w:r>
+    </w:p>
+    <w:p>
+      <w:pPr>
+        <w:spacing w:before="0" w:after="0" w:line="240"/>
+        <w:ind w:right="0" w:left="0" w:firstLine="0"/>
+        <w:jc w:val="left"/>
+        <w:rPr>
+          <w:rFonts w:ascii="Calibri" w:hAnsi="Calibri" w:cs="Calibri" w:eastAsia="Calibri"/>
+          <w:color w:val="auto"/>
+          <w:spacing w:val="0"/>
+          <w:position w:val="0"/>
+          <w:sz w:val="22"/>
+          <w:shd w:fill="auto" w:val="clear"/>
+        </w:rPr>
+      </w:pPr>
+      <w:r>
+        <w:rPr>
+          <w:rFonts w:ascii="Calibri" w:hAnsi="Calibri" w:cs="Calibri" w:eastAsia="Calibri"/>
+          <w:color w:val="auto"/>
+          <w:spacing w:val="0"/>
+          <w:position w:val="0"/>
+          <w:sz w:val="22"/>
+          <w:shd w:fill="auto" w:val="clear"/>
+        </w:rPr>
+        <w:t xml:space="preserve">    display: inline-block;</w:t>
+      </w:r>
+    </w:p>
+    <w:p>
+      <w:pPr>
+        <w:spacing w:before="0" w:after="0" w:line="240"/>
+        <w:ind w:right="0" w:left="0" w:firstLine="0"/>
+        <w:jc w:val="left"/>
+        <w:rPr>
+          <w:rFonts w:ascii="Calibri" w:hAnsi="Calibri" w:cs="Calibri" w:eastAsia="Calibri"/>
+          <w:color w:val="auto"/>
+          <w:spacing w:val="0"/>
+          <w:position w:val="0"/>
+          <w:sz w:val="22"/>
+          <w:shd w:fill="auto" w:val="clear"/>
+        </w:rPr>
+      </w:pPr>
+      <w:r>
+        <w:rPr>
+          <w:rFonts w:ascii="Calibri" w:hAnsi="Calibri" w:cs="Calibri" w:eastAsia="Calibri"/>
+          <w:color w:val="auto"/>
+          <w:spacing w:val="0"/>
+          <w:position w:val="0"/>
+          <w:sz w:val="22"/>
+          <w:shd w:fill="auto" w:val="clear"/>
+        </w:rPr>
+        <w:t xml:space="preserve">  }</w:t>
+      </w:r>
+    </w:p>
+    <w:p>
+      <w:pPr>
+        <w:spacing w:before="0" w:after="0" w:line="240"/>
+        <w:ind w:right="0" w:left="0" w:firstLine="0"/>
+        <w:jc w:val="left"/>
+        <w:rPr>
+          <w:rFonts w:ascii="Calibri" w:hAnsi="Calibri" w:cs="Calibri" w:eastAsia="Calibri"/>
+          <w:color w:val="auto"/>
+          <w:spacing w:val="0"/>
+          <w:position w:val="0"/>
+          <w:sz w:val="22"/>
+          <w:shd w:fill="auto" w:val="clear"/>
+        </w:rPr>
+      </w:pPr>
+      <w:r>
+        <w:rPr>
+          <w:rFonts w:ascii="Calibri" w:hAnsi="Calibri" w:cs="Calibri" w:eastAsia="Calibri"/>
+          <w:color w:val="auto"/>
+          <w:spacing w:val="0"/>
+          <w:position w:val="0"/>
+          <w:sz w:val="22"/>
+          <w:shd w:fill="auto" w:val="clear"/>
+        </w:rPr>
+        <w:t xml:space="preserve">&lt;/style&gt;                  </w:t>
+      </w:r>
+    </w:p>
+    <w:p>
+      <w:pPr>
+        <w:spacing w:before="0" w:after="0" w:line="240"/>
+        <w:ind w:right="0" w:left="0" w:firstLine="0"/>
+        <w:jc w:val="left"/>
+        <w:rPr>
+          <w:rFonts w:ascii="Calibri" w:hAnsi="Calibri" w:cs="Calibri" w:eastAsia="Calibri"/>
+          <w:color w:val="auto"/>
+          <w:spacing w:val="0"/>
+          <w:position w:val="0"/>
+          <w:sz w:val="22"/>
+          <w:shd w:fill="auto" w:val="clear"/>
+        </w:rPr>
+      </w:pPr>
+    </w:p>
+    <w:p>
+      <w:pPr>
+        <w:spacing w:before="0" w:after="0" w:line="240"/>
+        <w:ind w:right="0" w:left="0" w:firstLine="0"/>
+        <w:jc w:val="left"/>
+        <w:rPr>
+          <w:rFonts w:ascii="Calibri" w:hAnsi="Calibri" w:cs="Calibri" w:eastAsia="Calibri"/>
+          <w:b/>
+          <w:color w:val="auto"/>
+          <w:spacing w:val="0"/>
+          <w:position w:val="0"/>
+          <w:sz w:val="22"/>
+          <w:shd w:fill="auto" w:val="clear"/>
+        </w:rPr>
+      </w:pPr>
+      <w:r>
+        <w:rPr>
+          <w:rFonts w:ascii="Calibri" w:hAnsi="Calibri" w:cs="Calibri" w:eastAsia="Calibri"/>
+          <w:b/>
+          <w:color w:val="auto"/>
+          <w:spacing w:val="0"/>
+          <w:position w:val="0"/>
+          <w:sz w:val="22"/>
+          <w:shd w:fill="auto" w:val="clear"/>
+        </w:rPr>
+        <w:t xml:space="preserve">Main.js    &gt;&gt;&gt;&gt;&gt;</w:t>
+      </w:r>
+    </w:p>
+    <w:p>
+      <w:pPr>
+        <w:spacing w:before="0" w:after="0" w:line="240"/>
+        <w:ind w:right="0" w:left="0" w:firstLine="0"/>
+        <w:jc w:val="left"/>
+        <w:rPr>
+          <w:rFonts w:ascii="Calibri" w:hAnsi="Calibri" w:cs="Calibri" w:eastAsia="Calibri"/>
+          <w:color w:val="auto"/>
+          <w:spacing w:val="0"/>
+          <w:position w:val="0"/>
+          <w:sz w:val="22"/>
+          <w:shd w:fill="auto" w:val="clear"/>
+        </w:rPr>
+      </w:pPr>
+    </w:p>
+    <w:p>
+      <w:pPr>
+        <w:spacing w:before="0" w:after="0" w:line="240"/>
+        <w:ind w:right="0" w:left="0" w:firstLine="0"/>
+        <w:jc w:val="left"/>
+        <w:rPr>
+          <w:rFonts w:ascii="Calibri" w:hAnsi="Calibri" w:cs="Calibri" w:eastAsia="Calibri"/>
+          <w:color w:val="auto"/>
+          <w:spacing w:val="0"/>
+          <w:position w:val="0"/>
+          <w:sz w:val="22"/>
+          <w:shd w:fill="auto" w:val="clear"/>
+        </w:rPr>
+      </w:pPr>
+      <w:r>
+        <w:rPr>
+          <w:rFonts w:ascii="Calibri" w:hAnsi="Calibri" w:cs="Calibri" w:eastAsia="Calibri"/>
+          <w:color w:val="auto"/>
+          <w:spacing w:val="0"/>
+          <w:position w:val="0"/>
+          <w:sz w:val="22"/>
+          <w:shd w:fill="auto" w:val="clear"/>
+        </w:rPr>
+        <w:t xml:space="preserve">// Import Vue and App component</w:t>
+      </w:r>
+    </w:p>
+    <w:p>
+      <w:pPr>
+        <w:spacing w:before="0" w:after="0" w:line="240"/>
+        <w:ind w:right="0" w:left="0" w:firstLine="0"/>
+        <w:jc w:val="left"/>
+        <w:rPr>
+          <w:rFonts w:ascii="Calibri" w:hAnsi="Calibri" w:cs="Calibri" w:eastAsia="Calibri"/>
+          <w:color w:val="auto"/>
+          <w:spacing w:val="0"/>
+          <w:position w:val="0"/>
+          <w:sz w:val="22"/>
+          <w:shd w:fill="auto" w:val="clear"/>
+        </w:rPr>
+      </w:pPr>
+      <w:r>
+        <w:rPr>
+          <w:rFonts w:ascii="Calibri" w:hAnsi="Calibri" w:cs="Calibri" w:eastAsia="Calibri"/>
+          <w:color w:val="auto"/>
+          <w:spacing w:val="0"/>
+          <w:position w:val="0"/>
+          <w:sz w:val="22"/>
+          <w:shd w:fill="auto" w:val="clear"/>
+        </w:rPr>
+        <w:t xml:space="preserve">import { createApp } from 'vue';</w:t>
+      </w:r>
+    </w:p>
+    <w:p>
+      <w:pPr>
+        <w:spacing w:before="0" w:after="0" w:line="240"/>
+        <w:ind w:right="0" w:left="0" w:firstLine="0"/>
+        <w:jc w:val="left"/>
+        <w:rPr>
+          <w:rFonts w:ascii="Calibri" w:hAnsi="Calibri" w:cs="Calibri" w:eastAsia="Calibri"/>
+          <w:color w:val="auto"/>
+          <w:spacing w:val="0"/>
+          <w:position w:val="0"/>
+          <w:sz w:val="22"/>
+          <w:shd w:fill="auto" w:val="clear"/>
+        </w:rPr>
+      </w:pPr>
+      <w:r>
+        <w:rPr>
+          <w:rFonts w:ascii="Calibri" w:hAnsi="Calibri" w:cs="Calibri" w:eastAsia="Calibri"/>
+          <w:color w:val="auto"/>
+          <w:spacing w:val="0"/>
+          <w:position w:val="0"/>
+          <w:sz w:val="22"/>
+          <w:shd w:fill="auto" w:val="clear"/>
+        </w:rPr>
+        <w:t xml:space="preserve">import App from './App.vue';</w:t>
+      </w:r>
+    </w:p>
+    <w:p>
+      <w:pPr>
+        <w:spacing w:before="0" w:after="0" w:line="240"/>
+        <w:ind w:right="0" w:left="0" w:firstLine="0"/>
+        <w:jc w:val="left"/>
+        <w:rPr>
+          <w:rFonts w:ascii="Calibri" w:hAnsi="Calibri" w:cs="Calibri" w:eastAsia="Calibri"/>
+          <w:color w:val="auto"/>
+          <w:spacing w:val="0"/>
+          <w:position w:val="0"/>
+          <w:sz w:val="22"/>
+          <w:shd w:fill="auto" w:val="clear"/>
+        </w:rPr>
+      </w:pPr>
+    </w:p>
+    <w:p>
+      <w:pPr>
+        <w:spacing w:before="0" w:after="0" w:line="240"/>
+        <w:ind w:right="0" w:left="0" w:firstLine="0"/>
+        <w:jc w:val="left"/>
+        <w:rPr>
+          <w:rFonts w:ascii="Calibri" w:hAnsi="Calibri" w:cs="Calibri" w:eastAsia="Calibri"/>
+          <w:color w:val="auto"/>
+          <w:spacing w:val="0"/>
+          <w:position w:val="0"/>
+          <w:sz w:val="22"/>
+          <w:shd w:fill="auto" w:val="clear"/>
+        </w:rPr>
+      </w:pPr>
+      <w:r>
+        <w:rPr>
+          <w:rFonts w:ascii="Calibri" w:hAnsi="Calibri" w:cs="Calibri" w:eastAsia="Calibri"/>
+          <w:color w:val="auto"/>
+          <w:spacing w:val="0"/>
+          <w:position w:val="0"/>
+          <w:sz w:val="22"/>
+          <w:shd w:fill="auto" w:val="clear"/>
+        </w:rPr>
+        <w:t xml:space="preserve">// Import Bootstrap and BootstrapVue 3 CSS files</w:t>
+      </w:r>
+    </w:p>
+    <w:p>
+      <w:pPr>
+        <w:spacing w:before="0" w:after="0" w:line="240"/>
+        <w:ind w:right="0" w:left="0" w:firstLine="0"/>
+        <w:jc w:val="left"/>
+        <w:rPr>
+          <w:rFonts w:ascii="Calibri" w:hAnsi="Calibri" w:cs="Calibri" w:eastAsia="Calibri"/>
+          <w:color w:val="auto"/>
+          <w:spacing w:val="0"/>
+          <w:position w:val="0"/>
+          <w:sz w:val="22"/>
+          <w:shd w:fill="auto" w:val="clear"/>
+        </w:rPr>
+      </w:pPr>
+      <w:r>
+        <w:rPr>
+          <w:rFonts w:ascii="Calibri" w:hAnsi="Calibri" w:cs="Calibri" w:eastAsia="Calibri"/>
+          <w:color w:val="auto"/>
+          <w:spacing w:val="0"/>
+          <w:position w:val="0"/>
+          <w:sz w:val="22"/>
+          <w:shd w:fill="auto" w:val="clear"/>
+        </w:rPr>
+        <w:t xml:space="preserve">import 'bootstrap/dist/css/bootstrap.css';</w:t>
+      </w:r>
+    </w:p>
+    <w:p>
+      <w:pPr>
+        <w:spacing w:before="0" w:after="0" w:line="240"/>
+        <w:ind w:right="0" w:left="0" w:firstLine="0"/>
+        <w:jc w:val="left"/>
+        <w:rPr>
+          <w:rFonts w:ascii="Calibri" w:hAnsi="Calibri" w:cs="Calibri" w:eastAsia="Calibri"/>
+          <w:color w:val="auto"/>
+          <w:spacing w:val="0"/>
+          <w:position w:val="0"/>
+          <w:sz w:val="22"/>
+          <w:shd w:fill="auto" w:val="clear"/>
+        </w:rPr>
+      </w:pPr>
+      <w:r>
+        <w:rPr>
+          <w:rFonts w:ascii="Calibri" w:hAnsi="Calibri" w:cs="Calibri" w:eastAsia="Calibri"/>
+          <w:color w:val="auto"/>
+          <w:spacing w:val="0"/>
+          <w:position w:val="0"/>
+          <w:sz w:val="22"/>
+          <w:shd w:fill="auto" w:val="clear"/>
+        </w:rPr>
+        <w:t xml:space="preserve">import 'bootstrap-vue-3/dist/bootstrap-vue-3.css';</w:t>
+      </w:r>
+    </w:p>
+    <w:p>
+      <w:pPr>
+        <w:spacing w:before="0" w:after="0" w:line="240"/>
+        <w:ind w:right="0" w:left="0" w:firstLine="0"/>
+        <w:jc w:val="left"/>
+        <w:rPr>
+          <w:rFonts w:ascii="Calibri" w:hAnsi="Calibri" w:cs="Calibri" w:eastAsia="Calibri"/>
+          <w:color w:val="auto"/>
+          <w:spacing w:val="0"/>
+          <w:position w:val="0"/>
+          <w:sz w:val="22"/>
+          <w:shd w:fill="auto" w:val="clear"/>
+        </w:rPr>
+      </w:pPr>
+    </w:p>
+    <w:p>
+      <w:pPr>
+        <w:spacing w:before="0" w:after="0" w:line="240"/>
+        <w:ind w:right="0" w:left="0" w:firstLine="0"/>
+        <w:jc w:val="left"/>
+        <w:rPr>
+          <w:rFonts w:ascii="Calibri" w:hAnsi="Calibri" w:cs="Calibri" w:eastAsia="Calibri"/>
+          <w:color w:val="auto"/>
+          <w:spacing w:val="0"/>
+          <w:position w:val="0"/>
+          <w:sz w:val="22"/>
+          <w:shd w:fill="auto" w:val="clear"/>
+        </w:rPr>
+      </w:pPr>
+      <w:r>
+        <w:rPr>
+          <w:rFonts w:ascii="Calibri" w:hAnsi="Calibri" w:cs="Calibri" w:eastAsia="Calibri"/>
+          <w:color w:val="auto"/>
+          <w:spacing w:val="0"/>
+          <w:position w:val="0"/>
+          <w:sz w:val="22"/>
+          <w:shd w:fill="auto" w:val="clear"/>
+        </w:rPr>
+        <w:t xml:space="preserve">// Import BootstrapVue 3</w:t>
+      </w:r>
+    </w:p>
+    <w:p>
+      <w:pPr>
+        <w:spacing w:before="0" w:after="0" w:line="240"/>
+        <w:ind w:right="0" w:left="0" w:firstLine="0"/>
+        <w:jc w:val="left"/>
+        <w:rPr>
+          <w:rFonts w:ascii="Calibri" w:hAnsi="Calibri" w:cs="Calibri" w:eastAsia="Calibri"/>
+          <w:color w:val="auto"/>
+          <w:spacing w:val="0"/>
+          <w:position w:val="0"/>
+          <w:sz w:val="22"/>
+          <w:shd w:fill="auto" w:val="clear"/>
+        </w:rPr>
+      </w:pPr>
+      <w:r>
+        <w:rPr>
+          <w:rFonts w:ascii="Calibri" w:hAnsi="Calibri" w:cs="Calibri" w:eastAsia="Calibri"/>
+          <w:color w:val="auto"/>
+          <w:spacing w:val="0"/>
+          <w:position w:val="0"/>
+          <w:sz w:val="22"/>
+          <w:shd w:fill="auto" w:val="clear"/>
+        </w:rPr>
+        <w:t xml:space="preserve">import BootstrapVue3 from 'bootstrap-vue-3';</w:t>
+      </w:r>
+    </w:p>
+    <w:p>
+      <w:pPr>
+        <w:spacing w:before="0" w:after="0" w:line="240"/>
+        <w:ind w:right="0" w:left="0" w:firstLine="0"/>
+        <w:jc w:val="left"/>
+        <w:rPr>
+          <w:rFonts w:ascii="Calibri" w:hAnsi="Calibri" w:cs="Calibri" w:eastAsia="Calibri"/>
+          <w:color w:val="auto"/>
+          <w:spacing w:val="0"/>
+          <w:position w:val="0"/>
+          <w:sz w:val="22"/>
+          <w:shd w:fill="auto" w:val="clear"/>
+        </w:rPr>
+      </w:pPr>
+    </w:p>
+    <w:p>
+      <w:pPr>
+        <w:spacing w:before="0" w:after="0" w:line="240"/>
+        <w:ind w:right="0" w:left="0" w:firstLine="0"/>
+        <w:jc w:val="left"/>
+        <w:rPr>
+          <w:rFonts w:ascii="Calibri" w:hAnsi="Calibri" w:cs="Calibri" w:eastAsia="Calibri"/>
+          <w:b/>
+          <w:color w:val="auto"/>
+          <w:spacing w:val="0"/>
+          <w:position w:val="0"/>
+          <w:sz w:val="22"/>
+          <w:shd w:fill="auto" w:val="clear"/>
+        </w:rPr>
+      </w:pPr>
+      <w:r>
+        <w:rPr>
+          <w:rFonts w:ascii="Calibri" w:hAnsi="Calibri" w:cs="Calibri" w:eastAsia="Calibri"/>
+          <w:b/>
+          <w:color w:val="auto"/>
+          <w:spacing w:val="0"/>
+          <w:position w:val="0"/>
+          <w:sz w:val="22"/>
+          <w:shd w:fill="auto" w:val="clear"/>
+        </w:rPr>
+        <w:t xml:space="preserve">// Import component CompOne for Teleport component</w:t>
+      </w:r>
+    </w:p>
+    <w:p>
+      <w:pPr>
+        <w:spacing w:before="0" w:after="0" w:line="240"/>
+        <w:ind w:right="0" w:left="0" w:firstLine="0"/>
+        <w:jc w:val="left"/>
+        <w:rPr>
+          <w:rFonts w:ascii="Calibri" w:hAnsi="Calibri" w:cs="Calibri" w:eastAsia="Calibri"/>
+          <w:b/>
+          <w:color w:val="auto"/>
+          <w:spacing w:val="0"/>
+          <w:position w:val="0"/>
+          <w:sz w:val="22"/>
+          <w:shd w:fill="auto" w:val="clear"/>
+        </w:rPr>
+      </w:pPr>
+      <w:r>
+        <w:rPr>
+          <w:rFonts w:ascii="Calibri" w:hAnsi="Calibri" w:cs="Calibri" w:eastAsia="Calibri"/>
+          <w:b/>
+          <w:color w:val="auto"/>
+          <w:spacing w:val="0"/>
+          <w:position w:val="0"/>
+          <w:sz w:val="22"/>
+          <w:shd w:fill="auto" w:val="clear"/>
+        </w:rPr>
+        <w:t xml:space="preserve">import CompOne from './components/CompOne.vue'</w:t>
+      </w:r>
+    </w:p>
+    <w:p>
+      <w:pPr>
+        <w:spacing w:before="0" w:after="0" w:line="240"/>
+        <w:ind w:right="0" w:left="0" w:firstLine="0"/>
+        <w:jc w:val="left"/>
+        <w:rPr>
+          <w:rFonts w:ascii="Calibri" w:hAnsi="Calibri" w:cs="Calibri" w:eastAsia="Calibri"/>
+          <w:color w:val="auto"/>
+          <w:spacing w:val="0"/>
+          <w:position w:val="0"/>
+          <w:sz w:val="22"/>
+          <w:shd w:fill="auto" w:val="clear"/>
+        </w:rPr>
+      </w:pPr>
+    </w:p>
+    <w:p>
+      <w:pPr>
+        <w:spacing w:before="0" w:after="0" w:line="240"/>
+        <w:ind w:right="0" w:left="0" w:firstLine="0"/>
+        <w:jc w:val="left"/>
+        <w:rPr>
+          <w:rFonts w:ascii="Calibri" w:hAnsi="Calibri" w:cs="Calibri" w:eastAsia="Calibri"/>
+          <w:color w:val="auto"/>
+          <w:spacing w:val="0"/>
+          <w:position w:val="0"/>
+          <w:sz w:val="22"/>
+          <w:shd w:fill="auto" w:val="clear"/>
+        </w:rPr>
+      </w:pPr>
+      <w:r>
+        <w:rPr>
+          <w:rFonts w:ascii="Calibri" w:hAnsi="Calibri" w:cs="Calibri" w:eastAsia="Calibri"/>
+          <w:color w:val="auto"/>
+          <w:spacing w:val="0"/>
+          <w:position w:val="0"/>
+          <w:sz w:val="22"/>
+          <w:shd w:fill="auto" w:val="clear"/>
+        </w:rPr>
+        <w:t xml:space="preserve">// Import Vue Router and necessary methods from vue-router</w:t>
+      </w:r>
+    </w:p>
+    <w:p>
+      <w:pPr>
+        <w:spacing w:before="0" w:after="0" w:line="240"/>
+        <w:ind w:right="0" w:left="0" w:firstLine="0"/>
+        <w:jc w:val="left"/>
+        <w:rPr>
+          <w:rFonts w:ascii="Calibri" w:hAnsi="Calibri" w:cs="Calibri" w:eastAsia="Calibri"/>
+          <w:color w:val="auto"/>
+          <w:spacing w:val="0"/>
+          <w:position w:val="0"/>
+          <w:sz w:val="22"/>
+          <w:shd w:fill="auto" w:val="clear"/>
+        </w:rPr>
+      </w:pPr>
+      <w:r>
+        <w:rPr>
+          <w:rFonts w:ascii="Calibri" w:hAnsi="Calibri" w:cs="Calibri" w:eastAsia="Calibri"/>
+          <w:color w:val="auto"/>
+          <w:spacing w:val="0"/>
+          <w:position w:val="0"/>
+          <w:sz w:val="22"/>
+          <w:shd w:fill="auto" w:val="clear"/>
+        </w:rPr>
+        <w:t xml:space="preserve">import { createRouter, createWebHistory } from 'vue-router';</w:t>
+      </w:r>
+    </w:p>
+    <w:p>
+      <w:pPr>
+        <w:spacing w:before="0" w:after="0" w:line="240"/>
+        <w:ind w:right="0" w:left="0" w:firstLine="0"/>
+        <w:jc w:val="left"/>
+        <w:rPr>
+          <w:rFonts w:ascii="Calibri" w:hAnsi="Calibri" w:cs="Calibri" w:eastAsia="Calibri"/>
+          <w:color w:val="auto"/>
+          <w:spacing w:val="0"/>
+          <w:position w:val="0"/>
+          <w:sz w:val="22"/>
+          <w:shd w:fill="auto" w:val="clear"/>
+        </w:rPr>
+      </w:pPr>
+    </w:p>
+    <w:p>
+      <w:pPr>
+        <w:spacing w:before="0" w:after="0" w:line="240"/>
+        <w:ind w:right="0" w:left="0" w:firstLine="0"/>
+        <w:jc w:val="left"/>
+        <w:rPr>
+          <w:rFonts w:ascii="Calibri" w:hAnsi="Calibri" w:cs="Calibri" w:eastAsia="Calibri"/>
+          <w:color w:val="auto"/>
+          <w:spacing w:val="0"/>
+          <w:position w:val="0"/>
+          <w:sz w:val="22"/>
+          <w:shd w:fill="auto" w:val="clear"/>
+        </w:rPr>
+      </w:pPr>
+      <w:r>
+        <w:rPr>
+          <w:rFonts w:ascii="Calibri" w:hAnsi="Calibri" w:cs="Calibri" w:eastAsia="Calibri"/>
+          <w:color w:val="auto"/>
+          <w:spacing w:val="0"/>
+          <w:position w:val="0"/>
+          <w:sz w:val="22"/>
+          <w:shd w:fill="auto" w:val="clear"/>
+        </w:rPr>
+        <w:t xml:space="preserve">// Import the components for routing</w:t>
+      </w:r>
+    </w:p>
+    <w:p>
+      <w:pPr>
+        <w:spacing w:before="0" w:after="0" w:line="240"/>
+        <w:ind w:right="0" w:left="0" w:firstLine="0"/>
+        <w:jc w:val="left"/>
+        <w:rPr>
+          <w:rFonts w:ascii="Calibri" w:hAnsi="Calibri" w:cs="Calibri" w:eastAsia="Calibri"/>
+          <w:color w:val="auto"/>
+          <w:spacing w:val="0"/>
+          <w:position w:val="0"/>
+          <w:sz w:val="22"/>
+          <w:shd w:fill="auto" w:val="clear"/>
+        </w:rPr>
+      </w:pPr>
+      <w:r>
+        <w:rPr>
+          <w:rFonts w:ascii="Calibri" w:hAnsi="Calibri" w:cs="Calibri" w:eastAsia="Calibri"/>
+          <w:color w:val="auto"/>
+          <w:spacing w:val="0"/>
+          <w:position w:val="0"/>
+          <w:sz w:val="22"/>
+          <w:shd w:fill="auto" w:val="clear"/>
+        </w:rPr>
+        <w:t xml:space="preserve">import Home from './components/Home.vue';</w:t>
+      </w:r>
+    </w:p>
+    <w:p>
+      <w:pPr>
+        <w:spacing w:before="0" w:after="0" w:line="240"/>
+        <w:ind w:right="0" w:left="0" w:firstLine="0"/>
+        <w:jc w:val="left"/>
+        <w:rPr>
+          <w:rFonts w:ascii="Calibri" w:hAnsi="Calibri" w:cs="Calibri" w:eastAsia="Calibri"/>
+          <w:color w:val="auto"/>
+          <w:spacing w:val="0"/>
+          <w:position w:val="0"/>
+          <w:sz w:val="22"/>
+          <w:shd w:fill="auto" w:val="clear"/>
+        </w:rPr>
+      </w:pPr>
+      <w:r>
+        <w:rPr>
+          <w:rFonts w:ascii="Calibri" w:hAnsi="Calibri" w:cs="Calibri" w:eastAsia="Calibri"/>
+          <w:color w:val="auto"/>
+          <w:spacing w:val="0"/>
+          <w:position w:val="0"/>
+          <w:sz w:val="22"/>
+          <w:shd w:fill="auto" w:val="clear"/>
+        </w:rPr>
+        <w:t xml:space="preserve">import About from './components/About.vue';</w:t>
+      </w:r>
+    </w:p>
+    <w:p>
+      <w:pPr>
+        <w:spacing w:before="0" w:after="0" w:line="240"/>
+        <w:ind w:right="0" w:left="0" w:firstLine="0"/>
+        <w:jc w:val="left"/>
+        <w:rPr>
+          <w:rFonts w:ascii="Calibri" w:hAnsi="Calibri" w:cs="Calibri" w:eastAsia="Calibri"/>
+          <w:color w:val="auto"/>
+          <w:spacing w:val="0"/>
+          <w:position w:val="0"/>
+          <w:sz w:val="22"/>
+          <w:shd w:fill="auto" w:val="clear"/>
+        </w:rPr>
+      </w:pPr>
+      <w:r>
+        <w:rPr>
+          <w:rFonts w:ascii="Calibri" w:hAnsi="Calibri" w:cs="Calibri" w:eastAsia="Calibri"/>
+          <w:color w:val="auto"/>
+          <w:spacing w:val="0"/>
+          <w:position w:val="0"/>
+          <w:sz w:val="22"/>
+          <w:shd w:fill="auto" w:val="clear"/>
+        </w:rPr>
+        <w:t xml:space="preserve">import Login from './components/Login.vue';</w:t>
+      </w:r>
+    </w:p>
+    <w:p>
+      <w:pPr>
+        <w:spacing w:before="0" w:after="0" w:line="240"/>
+        <w:ind w:right="0" w:left="0" w:firstLine="0"/>
+        <w:jc w:val="left"/>
+        <w:rPr>
+          <w:rFonts w:ascii="Calibri" w:hAnsi="Calibri" w:cs="Calibri" w:eastAsia="Calibri"/>
+          <w:color w:val="auto"/>
+          <w:spacing w:val="0"/>
+          <w:position w:val="0"/>
+          <w:sz w:val="22"/>
+          <w:shd w:fill="auto" w:val="clear"/>
+        </w:rPr>
+      </w:pPr>
+      <w:r>
+        <w:rPr>
+          <w:rFonts w:ascii="Calibri" w:hAnsi="Calibri" w:cs="Calibri" w:eastAsia="Calibri"/>
+          <w:color w:val="auto"/>
+          <w:spacing w:val="0"/>
+          <w:position w:val="0"/>
+          <w:sz w:val="22"/>
+          <w:shd w:fill="auto" w:val="clear"/>
+        </w:rPr>
+        <w:t xml:space="preserve">import User from './components/User.vue';</w:t>
+      </w:r>
+    </w:p>
+    <w:p>
+      <w:pPr>
+        <w:spacing w:before="0" w:after="0" w:line="240"/>
+        <w:ind w:right="0" w:left="0" w:firstLine="0"/>
+        <w:jc w:val="left"/>
+        <w:rPr>
+          <w:rFonts w:ascii="Calibri" w:hAnsi="Calibri" w:cs="Calibri" w:eastAsia="Calibri"/>
+          <w:color w:val="auto"/>
+          <w:spacing w:val="0"/>
+          <w:position w:val="0"/>
+          <w:sz w:val="22"/>
+          <w:shd w:fill="auto" w:val="clear"/>
+        </w:rPr>
+      </w:pPr>
+      <w:r>
+        <w:rPr>
+          <w:rFonts w:ascii="Calibri" w:hAnsi="Calibri" w:cs="Calibri" w:eastAsia="Calibri"/>
+          <w:color w:val="auto"/>
+          <w:spacing w:val="0"/>
+          <w:position w:val="0"/>
+          <w:sz w:val="22"/>
+          <w:shd w:fill="auto" w:val="clear"/>
+        </w:rPr>
+        <w:t xml:space="preserve">import PageNotFound from './components/PageNotFound.vue';</w:t>
+      </w:r>
+    </w:p>
+    <w:p>
+      <w:pPr>
+        <w:spacing w:before="0" w:after="0" w:line="240"/>
+        <w:ind w:right="0" w:left="0" w:firstLine="0"/>
+        <w:jc w:val="left"/>
+        <w:rPr>
+          <w:rFonts w:ascii="Calibri" w:hAnsi="Calibri" w:cs="Calibri" w:eastAsia="Calibri"/>
+          <w:color w:val="auto"/>
+          <w:spacing w:val="0"/>
+          <w:position w:val="0"/>
+          <w:sz w:val="22"/>
+          <w:shd w:fill="auto" w:val="clear"/>
+        </w:rPr>
+      </w:pPr>
+    </w:p>
+    <w:p>
+      <w:pPr>
+        <w:spacing w:before="0" w:after="0" w:line="240"/>
+        <w:ind w:right="0" w:left="0" w:firstLine="0"/>
+        <w:jc w:val="left"/>
+        <w:rPr>
+          <w:rFonts w:ascii="Calibri" w:hAnsi="Calibri" w:cs="Calibri" w:eastAsia="Calibri"/>
+          <w:color w:val="auto"/>
+          <w:spacing w:val="0"/>
+          <w:position w:val="0"/>
+          <w:sz w:val="22"/>
+          <w:shd w:fill="auto" w:val="clear"/>
+        </w:rPr>
+      </w:pPr>
+      <w:r>
+        <w:rPr>
+          <w:rFonts w:ascii="Calibri" w:hAnsi="Calibri" w:cs="Calibri" w:eastAsia="Calibri"/>
+          <w:color w:val="auto"/>
+          <w:spacing w:val="0"/>
+          <w:position w:val="0"/>
+          <w:sz w:val="22"/>
+          <w:shd w:fill="auto" w:val="clear"/>
+        </w:rPr>
+        <w:t xml:space="preserve">// Define the routes</w:t>
+      </w:r>
+    </w:p>
+    <w:p>
+      <w:pPr>
+        <w:spacing w:before="0" w:after="0" w:line="240"/>
+        <w:ind w:right="0" w:left="0" w:firstLine="0"/>
+        <w:jc w:val="left"/>
+        <w:rPr>
+          <w:rFonts w:ascii="Calibri" w:hAnsi="Calibri" w:cs="Calibri" w:eastAsia="Calibri"/>
+          <w:color w:val="auto"/>
+          <w:spacing w:val="0"/>
+          <w:position w:val="0"/>
+          <w:sz w:val="22"/>
+          <w:shd w:fill="auto" w:val="clear"/>
+        </w:rPr>
+      </w:pPr>
+      <w:r>
+        <w:rPr>
+          <w:rFonts w:ascii="Calibri" w:hAnsi="Calibri" w:cs="Calibri" w:eastAsia="Calibri"/>
+          <w:color w:val="auto"/>
+          <w:spacing w:val="0"/>
+          <w:position w:val="0"/>
+          <w:sz w:val="22"/>
+          <w:shd w:fill="auto" w:val="clear"/>
+        </w:rPr>
+        <w:t xml:space="preserve">const routes = [</w:t>
+      </w:r>
+    </w:p>
+    <w:p>
+      <w:pPr>
+        <w:spacing w:before="0" w:after="0" w:line="240"/>
+        <w:ind w:right="0" w:left="0" w:firstLine="0"/>
+        <w:jc w:val="left"/>
+        <w:rPr>
+          <w:rFonts w:ascii="Calibri" w:hAnsi="Calibri" w:cs="Calibri" w:eastAsia="Calibri"/>
+          <w:color w:val="auto"/>
+          <w:spacing w:val="0"/>
+          <w:position w:val="0"/>
+          <w:sz w:val="22"/>
+          <w:shd w:fill="auto" w:val="clear"/>
+        </w:rPr>
+      </w:pPr>
+      <w:r>
+        <w:rPr>
+          <w:rFonts w:ascii="Calibri" w:hAnsi="Calibri" w:cs="Calibri" w:eastAsia="Calibri"/>
+          <w:color w:val="auto"/>
+          <w:spacing w:val="0"/>
+          <w:position w:val="0"/>
+          <w:sz w:val="22"/>
+          <w:shd w:fill="auto" w:val="clear"/>
+        </w:rPr>
+        <w:t xml:space="preserve">  { path: '/', component: Home },</w:t>
+      </w:r>
+    </w:p>
+    <w:p>
+      <w:pPr>
+        <w:spacing w:before="0" w:after="0" w:line="240"/>
+        <w:ind w:right="0" w:left="0" w:firstLine="0"/>
+        <w:jc w:val="left"/>
+        <w:rPr>
+          <w:rFonts w:ascii="Calibri" w:hAnsi="Calibri" w:cs="Calibri" w:eastAsia="Calibri"/>
+          <w:color w:val="auto"/>
+          <w:spacing w:val="0"/>
+          <w:position w:val="0"/>
+          <w:sz w:val="22"/>
+          <w:shd w:fill="auto" w:val="clear"/>
+        </w:rPr>
+      </w:pPr>
+      <w:r>
+        <w:rPr>
+          <w:rFonts w:ascii="Calibri" w:hAnsi="Calibri" w:cs="Calibri" w:eastAsia="Calibri"/>
+          <w:color w:val="auto"/>
+          <w:spacing w:val="0"/>
+          <w:position w:val="0"/>
+          <w:sz w:val="22"/>
+          <w:shd w:fill="auto" w:val="clear"/>
+        </w:rPr>
+        <w:t xml:space="preserve">  { path: '/about', component: About },</w:t>
+      </w:r>
+    </w:p>
+    <w:p>
+      <w:pPr>
+        <w:spacing w:before="0" w:after="0" w:line="240"/>
+        <w:ind w:right="0" w:left="0" w:firstLine="0"/>
+        <w:jc w:val="left"/>
+        <w:rPr>
+          <w:rFonts w:ascii="Calibri" w:hAnsi="Calibri" w:cs="Calibri" w:eastAsia="Calibri"/>
+          <w:color w:val="auto"/>
+          <w:spacing w:val="0"/>
+          <w:position w:val="0"/>
+          <w:sz w:val="22"/>
+          <w:shd w:fill="auto" w:val="clear"/>
+        </w:rPr>
+      </w:pPr>
+      <w:r>
+        <w:rPr>
+          <w:rFonts w:ascii="Calibri" w:hAnsi="Calibri" w:cs="Calibri" w:eastAsia="Calibri"/>
+          <w:color w:val="auto"/>
+          <w:spacing w:val="0"/>
+          <w:position w:val="0"/>
+          <w:sz w:val="22"/>
+          <w:shd w:fill="auto" w:val="clear"/>
+        </w:rPr>
+        <w:t xml:space="preserve">  { path: '/login', component: Login },</w:t>
+      </w:r>
+    </w:p>
+    <w:p>
+      <w:pPr>
+        <w:spacing w:before="0" w:after="0" w:line="240"/>
+        <w:ind w:right="0" w:left="0" w:firstLine="0"/>
+        <w:jc w:val="left"/>
+        <w:rPr>
+          <w:rFonts w:ascii="Calibri" w:hAnsi="Calibri" w:cs="Calibri" w:eastAsia="Calibri"/>
+          <w:color w:val="auto"/>
+          <w:spacing w:val="0"/>
+          <w:position w:val="0"/>
+          <w:sz w:val="22"/>
+          <w:shd w:fill="auto" w:val="clear"/>
+        </w:rPr>
+      </w:pPr>
+      <w:r>
+        <w:rPr>
+          <w:rFonts w:ascii="Calibri" w:hAnsi="Calibri" w:cs="Calibri" w:eastAsia="Calibri"/>
+          <w:color w:val="auto"/>
+          <w:spacing w:val="0"/>
+          <w:position w:val="0"/>
+          <w:sz w:val="22"/>
+          <w:shd w:fill="auto" w:val="clear"/>
+        </w:rPr>
+        <w:t xml:space="preserve">  { path: '/user/:id', component: User },</w:t>
+      </w:r>
+    </w:p>
+    <w:p>
+      <w:pPr>
+        <w:spacing w:before="0" w:after="0" w:line="240"/>
+        <w:ind w:right="0" w:left="0" w:firstLine="0"/>
+        <w:jc w:val="left"/>
+        <w:rPr>
+          <w:rFonts w:ascii="Calibri" w:hAnsi="Calibri" w:cs="Calibri" w:eastAsia="Calibri"/>
+          <w:color w:val="auto"/>
+          <w:spacing w:val="0"/>
+          <w:position w:val="0"/>
+          <w:sz w:val="22"/>
+          <w:shd w:fill="auto" w:val="clear"/>
+        </w:rPr>
+      </w:pPr>
+      <w:r>
+        <w:rPr>
+          <w:rFonts w:ascii="Calibri" w:hAnsi="Calibri" w:cs="Calibri" w:eastAsia="Calibri"/>
+          <w:color w:val="auto"/>
+          <w:spacing w:val="0"/>
+          <w:position w:val="0"/>
+          <w:sz w:val="22"/>
+          <w:shd w:fill="auto" w:val="clear"/>
+        </w:rPr>
+        <w:t xml:space="preserve">  // { path: '*', component: PageNotFound },  // not used its use in vue 2 not this * is not exits</w:t>
+      </w:r>
+    </w:p>
+    <w:p>
+      <w:pPr>
+        <w:spacing w:before="0" w:after="0" w:line="240"/>
+        <w:ind w:right="0" w:left="0" w:firstLine="0"/>
+        <w:jc w:val="left"/>
+        <w:rPr>
+          <w:rFonts w:ascii="Calibri" w:hAnsi="Calibri" w:cs="Calibri" w:eastAsia="Calibri"/>
+          <w:color w:val="auto"/>
+          <w:spacing w:val="0"/>
+          <w:position w:val="0"/>
+          <w:sz w:val="22"/>
+          <w:shd w:fill="auto" w:val="clear"/>
+        </w:rPr>
+      </w:pPr>
+      <w:r>
+        <w:rPr>
+          <w:rFonts w:ascii="Calibri" w:hAnsi="Calibri" w:cs="Calibri" w:eastAsia="Calibri"/>
+          <w:color w:val="auto"/>
+          <w:spacing w:val="0"/>
+          <w:position w:val="0"/>
+          <w:sz w:val="22"/>
+          <w:shd w:fill="auto" w:val="clear"/>
+        </w:rPr>
+        <w:t xml:space="preserve">  { path: '/:pathMatch(.*)*', component: PageNotFound }, // Catch-all for 404 Page Not Found</w:t>
+      </w:r>
+    </w:p>
+    <w:p>
+      <w:pPr>
+        <w:spacing w:before="0" w:after="0" w:line="240"/>
+        <w:ind w:right="0" w:left="0" w:firstLine="0"/>
+        <w:jc w:val="left"/>
+        <w:rPr>
+          <w:rFonts w:ascii="Calibri" w:hAnsi="Calibri" w:cs="Calibri" w:eastAsia="Calibri"/>
+          <w:color w:val="auto"/>
+          <w:spacing w:val="0"/>
+          <w:position w:val="0"/>
+          <w:sz w:val="22"/>
+          <w:shd w:fill="auto" w:val="clear"/>
+        </w:rPr>
+      </w:pPr>
+      <w:r>
+        <w:rPr>
+          <w:rFonts w:ascii="Calibri" w:hAnsi="Calibri" w:cs="Calibri" w:eastAsia="Calibri"/>
+          <w:color w:val="auto"/>
+          <w:spacing w:val="0"/>
+          <w:position w:val="0"/>
+          <w:sz w:val="22"/>
+          <w:shd w:fill="auto" w:val="clear"/>
+        </w:rPr>
+        <w:t xml:space="preserve">];</w:t>
+      </w:r>
+    </w:p>
+    <w:p>
+      <w:pPr>
+        <w:spacing w:before="0" w:after="0" w:line="240"/>
+        <w:ind w:right="0" w:left="0" w:firstLine="0"/>
+        <w:jc w:val="left"/>
+        <w:rPr>
+          <w:rFonts w:ascii="Calibri" w:hAnsi="Calibri" w:cs="Calibri" w:eastAsia="Calibri"/>
+          <w:color w:val="auto"/>
+          <w:spacing w:val="0"/>
+          <w:position w:val="0"/>
+          <w:sz w:val="22"/>
+          <w:shd w:fill="auto" w:val="clear"/>
+        </w:rPr>
+      </w:pPr>
+    </w:p>
+    <w:p>
+      <w:pPr>
+        <w:spacing w:before="0" w:after="0" w:line="240"/>
+        <w:ind w:right="0" w:left="0" w:firstLine="0"/>
+        <w:jc w:val="left"/>
+        <w:rPr>
+          <w:rFonts w:ascii="Calibri" w:hAnsi="Calibri" w:cs="Calibri" w:eastAsia="Calibri"/>
+          <w:color w:val="auto"/>
+          <w:spacing w:val="0"/>
+          <w:position w:val="0"/>
+          <w:sz w:val="22"/>
+          <w:shd w:fill="auto" w:val="clear"/>
+        </w:rPr>
+      </w:pPr>
+    </w:p>
+    <w:p>
+      <w:pPr>
+        <w:spacing w:before="0" w:after="0" w:line="240"/>
+        <w:ind w:right="0" w:left="0" w:firstLine="0"/>
+        <w:jc w:val="left"/>
+        <w:rPr>
+          <w:rFonts w:ascii="Calibri" w:hAnsi="Calibri" w:cs="Calibri" w:eastAsia="Calibri"/>
+          <w:color w:val="auto"/>
+          <w:spacing w:val="0"/>
+          <w:position w:val="0"/>
+          <w:sz w:val="22"/>
+          <w:shd w:fill="auto" w:val="clear"/>
+        </w:rPr>
+      </w:pPr>
+      <w:r>
+        <w:rPr>
+          <w:rFonts w:ascii="Calibri" w:hAnsi="Calibri" w:cs="Calibri" w:eastAsia="Calibri"/>
+          <w:color w:val="auto"/>
+          <w:spacing w:val="0"/>
+          <w:position w:val="0"/>
+          <w:sz w:val="22"/>
+          <w:shd w:fill="auto" w:val="clear"/>
+        </w:rPr>
+        <w:t xml:space="preserve">// Create the router instance</w:t>
+      </w:r>
+    </w:p>
+    <w:p>
+      <w:pPr>
+        <w:spacing w:before="0" w:after="0" w:line="240"/>
+        <w:ind w:right="0" w:left="0" w:firstLine="0"/>
+        <w:jc w:val="left"/>
+        <w:rPr>
+          <w:rFonts w:ascii="Calibri" w:hAnsi="Calibri" w:cs="Calibri" w:eastAsia="Calibri"/>
+          <w:color w:val="auto"/>
+          <w:spacing w:val="0"/>
+          <w:position w:val="0"/>
+          <w:sz w:val="22"/>
+          <w:shd w:fill="auto" w:val="clear"/>
+        </w:rPr>
+      </w:pPr>
+      <w:r>
+        <w:rPr>
+          <w:rFonts w:ascii="Calibri" w:hAnsi="Calibri" w:cs="Calibri" w:eastAsia="Calibri"/>
+          <w:color w:val="auto"/>
+          <w:spacing w:val="0"/>
+          <w:position w:val="0"/>
+          <w:sz w:val="22"/>
+          <w:shd w:fill="auto" w:val="clear"/>
+        </w:rPr>
+        <w:t xml:space="preserve">const router = createRouter({</w:t>
+      </w:r>
+    </w:p>
+    <w:p>
+      <w:pPr>
+        <w:spacing w:before="0" w:after="0" w:line="240"/>
+        <w:ind w:right="0" w:left="0" w:firstLine="0"/>
+        <w:jc w:val="left"/>
+        <w:rPr>
+          <w:rFonts w:ascii="Calibri" w:hAnsi="Calibri" w:cs="Calibri" w:eastAsia="Calibri"/>
+          <w:color w:val="auto"/>
+          <w:spacing w:val="0"/>
+          <w:position w:val="0"/>
+          <w:sz w:val="22"/>
+          <w:shd w:fill="auto" w:val="clear"/>
+        </w:rPr>
+      </w:pPr>
+      <w:r>
+        <w:rPr>
+          <w:rFonts w:ascii="Calibri" w:hAnsi="Calibri" w:cs="Calibri" w:eastAsia="Calibri"/>
+          <w:color w:val="auto"/>
+          <w:spacing w:val="0"/>
+          <w:position w:val="0"/>
+          <w:sz w:val="22"/>
+          <w:shd w:fill="auto" w:val="clear"/>
+        </w:rPr>
+        <w:t xml:space="preserve">  history: createWebHistory(),</w:t>
+      </w:r>
+    </w:p>
+    <w:p>
+      <w:pPr>
+        <w:spacing w:before="0" w:after="0" w:line="240"/>
+        <w:ind w:right="0" w:left="0" w:firstLine="0"/>
+        <w:jc w:val="left"/>
+        <w:rPr>
+          <w:rFonts w:ascii="Calibri" w:hAnsi="Calibri" w:cs="Calibri" w:eastAsia="Calibri"/>
+          <w:color w:val="auto"/>
+          <w:spacing w:val="0"/>
+          <w:position w:val="0"/>
+          <w:sz w:val="22"/>
+          <w:shd w:fill="auto" w:val="clear"/>
+        </w:rPr>
+      </w:pPr>
+      <w:r>
+        <w:rPr>
+          <w:rFonts w:ascii="Calibri" w:hAnsi="Calibri" w:cs="Calibri" w:eastAsia="Calibri"/>
+          <w:color w:val="auto"/>
+          <w:spacing w:val="0"/>
+          <w:position w:val="0"/>
+          <w:sz w:val="22"/>
+          <w:shd w:fill="auto" w:val="clear"/>
+        </w:rPr>
+        <w:t xml:space="preserve">  routes,</w:t>
+      </w:r>
+    </w:p>
+    <w:p>
+      <w:pPr>
+        <w:spacing w:before="0" w:after="0" w:line="240"/>
+        <w:ind w:right="0" w:left="0" w:firstLine="0"/>
+        <w:jc w:val="left"/>
+        <w:rPr>
+          <w:rFonts w:ascii="Calibri" w:hAnsi="Calibri" w:cs="Calibri" w:eastAsia="Calibri"/>
+          <w:color w:val="auto"/>
+          <w:spacing w:val="0"/>
+          <w:position w:val="0"/>
+          <w:sz w:val="22"/>
+          <w:shd w:fill="auto" w:val="clear"/>
+        </w:rPr>
+      </w:pPr>
+      <w:r>
+        <w:rPr>
+          <w:rFonts w:ascii="Calibri" w:hAnsi="Calibri" w:cs="Calibri" w:eastAsia="Calibri"/>
+          <w:color w:val="auto"/>
+          <w:spacing w:val="0"/>
+          <w:position w:val="0"/>
+          <w:sz w:val="22"/>
+          <w:shd w:fill="auto" w:val="clear"/>
+        </w:rPr>
+        <w:t xml:space="preserve">});</w:t>
+      </w:r>
+    </w:p>
+    <w:p>
+      <w:pPr>
+        <w:spacing w:before="0" w:after="0" w:line="240"/>
+        <w:ind w:right="0" w:left="0" w:firstLine="0"/>
+        <w:jc w:val="left"/>
+        <w:rPr>
+          <w:rFonts w:ascii="Calibri" w:hAnsi="Calibri" w:cs="Calibri" w:eastAsia="Calibri"/>
+          <w:color w:val="auto"/>
+          <w:spacing w:val="0"/>
+          <w:position w:val="0"/>
+          <w:sz w:val="22"/>
+          <w:shd w:fill="auto" w:val="clear"/>
+        </w:rPr>
+      </w:pPr>
+    </w:p>
+    <w:p>
+      <w:pPr>
+        <w:spacing w:before="0" w:after="0" w:line="240"/>
+        <w:ind w:right="0" w:left="0" w:firstLine="0"/>
+        <w:jc w:val="left"/>
+        <w:rPr>
+          <w:rFonts w:ascii="Calibri" w:hAnsi="Calibri" w:cs="Calibri" w:eastAsia="Calibri"/>
+          <w:color w:val="auto"/>
+          <w:spacing w:val="0"/>
+          <w:position w:val="0"/>
+          <w:sz w:val="22"/>
+          <w:shd w:fill="auto" w:val="clear"/>
+        </w:rPr>
+      </w:pPr>
+      <w:r>
+        <w:rPr>
+          <w:rFonts w:ascii="Calibri" w:hAnsi="Calibri" w:cs="Calibri" w:eastAsia="Calibri"/>
+          <w:color w:val="auto"/>
+          <w:spacing w:val="0"/>
+          <w:position w:val="0"/>
+          <w:sz w:val="22"/>
+          <w:shd w:fill="auto" w:val="clear"/>
+        </w:rPr>
+        <w:t xml:space="preserve">// Create the Vue app instance</w:t>
+      </w:r>
+    </w:p>
+    <w:p>
+      <w:pPr>
+        <w:spacing w:before="0" w:after="0" w:line="240"/>
+        <w:ind w:right="0" w:left="0" w:firstLine="0"/>
+        <w:jc w:val="left"/>
+        <w:rPr>
+          <w:rFonts w:ascii="Calibri" w:hAnsi="Calibri" w:cs="Calibri" w:eastAsia="Calibri"/>
+          <w:color w:val="auto"/>
+          <w:spacing w:val="0"/>
+          <w:position w:val="0"/>
+          <w:sz w:val="22"/>
+          <w:shd w:fill="auto" w:val="clear"/>
+        </w:rPr>
+      </w:pPr>
+      <w:r>
+        <w:rPr>
+          <w:rFonts w:ascii="Calibri" w:hAnsi="Calibri" w:cs="Calibri" w:eastAsia="Calibri"/>
+          <w:color w:val="auto"/>
+          <w:spacing w:val="0"/>
+          <w:position w:val="0"/>
+          <w:sz w:val="22"/>
+          <w:shd w:fill="auto" w:val="clear"/>
+        </w:rPr>
+        <w:t xml:space="preserve">const app = createApp(App);</w:t>
+      </w:r>
+    </w:p>
+    <w:p>
+      <w:pPr>
+        <w:spacing w:before="0" w:after="0" w:line="240"/>
+        <w:ind w:right="0" w:left="0" w:firstLine="0"/>
+        <w:jc w:val="left"/>
+        <w:rPr>
+          <w:rFonts w:ascii="Calibri" w:hAnsi="Calibri" w:cs="Calibri" w:eastAsia="Calibri"/>
+          <w:color w:val="auto"/>
+          <w:spacing w:val="0"/>
+          <w:position w:val="0"/>
+          <w:sz w:val="22"/>
+          <w:shd w:fill="auto" w:val="clear"/>
+        </w:rPr>
+      </w:pPr>
+    </w:p>
+    <w:p>
+      <w:pPr>
+        <w:spacing w:before="0" w:after="0" w:line="240"/>
+        <w:ind w:right="0" w:left="0" w:firstLine="0"/>
+        <w:jc w:val="left"/>
+        <w:rPr>
+          <w:rFonts w:ascii="Calibri" w:hAnsi="Calibri" w:cs="Calibri" w:eastAsia="Calibri"/>
+          <w:color w:val="auto"/>
+          <w:spacing w:val="0"/>
+          <w:position w:val="0"/>
+          <w:sz w:val="22"/>
+          <w:shd w:fill="auto" w:val="clear"/>
+        </w:rPr>
+      </w:pPr>
+      <w:r>
+        <w:rPr>
+          <w:rFonts w:ascii="Calibri" w:hAnsi="Calibri" w:cs="Calibri" w:eastAsia="Calibri"/>
+          <w:color w:val="auto"/>
+          <w:spacing w:val="0"/>
+          <w:position w:val="0"/>
+          <w:sz w:val="22"/>
+          <w:shd w:fill="auto" w:val="clear"/>
+        </w:rPr>
+        <w:t xml:space="preserve">// Use BootstrapVue 3 globally</w:t>
+      </w:r>
+    </w:p>
+    <w:p>
+      <w:pPr>
+        <w:spacing w:before="0" w:after="0" w:line="240"/>
+        <w:ind w:right="0" w:left="0" w:firstLine="0"/>
+        <w:jc w:val="left"/>
+        <w:rPr>
+          <w:rFonts w:ascii="Calibri" w:hAnsi="Calibri" w:cs="Calibri" w:eastAsia="Calibri"/>
+          <w:color w:val="auto"/>
+          <w:spacing w:val="0"/>
+          <w:position w:val="0"/>
+          <w:sz w:val="22"/>
+          <w:shd w:fill="auto" w:val="clear"/>
+        </w:rPr>
+      </w:pPr>
+      <w:r>
+        <w:rPr>
+          <w:rFonts w:ascii="Calibri" w:hAnsi="Calibri" w:cs="Calibri" w:eastAsia="Calibri"/>
+          <w:color w:val="auto"/>
+          <w:spacing w:val="0"/>
+          <w:position w:val="0"/>
+          <w:sz w:val="22"/>
+          <w:shd w:fill="auto" w:val="clear"/>
+        </w:rPr>
+        <w:t xml:space="preserve">app.use(BootstrapVue3);</w:t>
+      </w:r>
+    </w:p>
+    <w:p>
+      <w:pPr>
+        <w:spacing w:before="0" w:after="0" w:line="240"/>
+        <w:ind w:right="0" w:left="0" w:firstLine="0"/>
+        <w:jc w:val="left"/>
+        <w:rPr>
+          <w:rFonts w:ascii="Calibri" w:hAnsi="Calibri" w:cs="Calibri" w:eastAsia="Calibri"/>
+          <w:color w:val="auto"/>
+          <w:spacing w:val="0"/>
+          <w:position w:val="0"/>
+          <w:sz w:val="22"/>
+          <w:shd w:fill="auto" w:val="clear"/>
+        </w:rPr>
+      </w:pPr>
+    </w:p>
+    <w:p>
+      <w:pPr>
+        <w:spacing w:before="0" w:after="0" w:line="240"/>
+        <w:ind w:right="0" w:left="0" w:firstLine="0"/>
+        <w:jc w:val="left"/>
+        <w:rPr>
+          <w:rFonts w:ascii="Calibri" w:hAnsi="Calibri" w:cs="Calibri" w:eastAsia="Calibri"/>
+          <w:color w:val="auto"/>
+          <w:spacing w:val="0"/>
+          <w:position w:val="0"/>
+          <w:sz w:val="22"/>
+          <w:shd w:fill="auto" w:val="clear"/>
+        </w:rPr>
+      </w:pPr>
+      <w:r>
+        <w:rPr>
+          <w:rFonts w:ascii="Calibri" w:hAnsi="Calibri" w:cs="Calibri" w:eastAsia="Calibri"/>
+          <w:color w:val="auto"/>
+          <w:spacing w:val="0"/>
+          <w:position w:val="0"/>
+          <w:sz w:val="22"/>
+          <w:shd w:fill="auto" w:val="clear"/>
+        </w:rPr>
+        <w:t xml:space="preserve">// Use Vue Router globally</w:t>
+      </w:r>
+    </w:p>
+    <w:p>
+      <w:pPr>
+        <w:spacing w:before="0" w:after="0" w:line="240"/>
+        <w:ind w:right="0" w:left="0" w:firstLine="0"/>
+        <w:jc w:val="left"/>
+        <w:rPr>
+          <w:rFonts w:ascii="Calibri" w:hAnsi="Calibri" w:cs="Calibri" w:eastAsia="Calibri"/>
+          <w:color w:val="auto"/>
+          <w:spacing w:val="0"/>
+          <w:position w:val="0"/>
+          <w:sz w:val="22"/>
+          <w:shd w:fill="auto" w:val="clear"/>
+        </w:rPr>
+      </w:pPr>
+      <w:r>
+        <w:rPr>
+          <w:rFonts w:ascii="Calibri" w:hAnsi="Calibri" w:cs="Calibri" w:eastAsia="Calibri"/>
+          <w:color w:val="auto"/>
+          <w:spacing w:val="0"/>
+          <w:position w:val="0"/>
+          <w:sz w:val="22"/>
+          <w:shd w:fill="auto" w:val="clear"/>
+        </w:rPr>
+        <w:t xml:space="preserve">app.use(router);</w:t>
+      </w:r>
+    </w:p>
+    <w:p>
+      <w:pPr>
+        <w:spacing w:before="0" w:after="0" w:line="240"/>
+        <w:ind w:right="0" w:left="0" w:firstLine="0"/>
+        <w:jc w:val="left"/>
+        <w:rPr>
+          <w:rFonts w:ascii="Calibri" w:hAnsi="Calibri" w:cs="Calibri" w:eastAsia="Calibri"/>
+          <w:color w:val="auto"/>
+          <w:spacing w:val="0"/>
+          <w:position w:val="0"/>
+          <w:sz w:val="22"/>
+          <w:shd w:fill="auto" w:val="clear"/>
+        </w:rPr>
+      </w:pPr>
+    </w:p>
+    <w:p>
+      <w:pPr>
+        <w:spacing w:before="0" w:after="0" w:line="240"/>
+        <w:ind w:right="0" w:left="0" w:firstLine="0"/>
+        <w:jc w:val="left"/>
+        <w:rPr>
+          <w:rFonts w:ascii="Calibri" w:hAnsi="Calibri" w:cs="Calibri" w:eastAsia="Calibri"/>
+          <w:color w:val="auto"/>
+          <w:spacing w:val="0"/>
+          <w:position w:val="0"/>
+          <w:sz w:val="22"/>
+          <w:shd w:fill="auto" w:val="clear"/>
+        </w:rPr>
+      </w:pPr>
+    </w:p>
+    <w:p>
+      <w:pPr>
+        <w:spacing w:before="0" w:after="0" w:line="240"/>
+        <w:ind w:right="0" w:left="0" w:firstLine="0"/>
+        <w:jc w:val="left"/>
+        <w:rPr>
+          <w:rFonts w:ascii="Calibri" w:hAnsi="Calibri" w:cs="Calibri" w:eastAsia="Calibri"/>
+          <w:color w:val="auto"/>
+          <w:spacing w:val="0"/>
+          <w:position w:val="0"/>
+          <w:sz w:val="22"/>
+          <w:shd w:fill="auto" w:val="clear"/>
+        </w:rPr>
+      </w:pPr>
+      <w:r>
+        <w:rPr>
+          <w:rFonts w:ascii="Calibri" w:hAnsi="Calibri" w:cs="Calibri" w:eastAsia="Calibri"/>
+          <w:color w:val="auto"/>
+          <w:spacing w:val="0"/>
+          <w:position w:val="0"/>
+          <w:sz w:val="22"/>
+          <w:shd w:fill="auto" w:val="clear"/>
+        </w:rPr>
+        <w:t xml:space="preserve">// Custom directive 'v-color'</w:t>
+      </w:r>
+    </w:p>
+    <w:p>
+      <w:pPr>
+        <w:spacing w:before="0" w:after="0" w:line="240"/>
+        <w:ind w:right="0" w:left="0" w:firstLine="0"/>
+        <w:jc w:val="left"/>
+        <w:rPr>
+          <w:rFonts w:ascii="Calibri" w:hAnsi="Calibri" w:cs="Calibri" w:eastAsia="Calibri"/>
+          <w:color w:val="auto"/>
+          <w:spacing w:val="0"/>
+          <w:position w:val="0"/>
+          <w:sz w:val="22"/>
+          <w:shd w:fill="auto" w:val="clear"/>
+        </w:rPr>
+      </w:pPr>
+      <w:r>
+        <w:rPr>
+          <w:rFonts w:ascii="Calibri" w:hAnsi="Calibri" w:cs="Calibri" w:eastAsia="Calibri"/>
+          <w:color w:val="auto"/>
+          <w:spacing w:val="0"/>
+          <w:position w:val="0"/>
+          <w:sz w:val="22"/>
+          <w:shd w:fill="auto" w:val="clear"/>
+        </w:rPr>
+        <w:t xml:space="preserve">app.directive('color', {</w:t>
+      </w:r>
+    </w:p>
+    <w:p>
+      <w:pPr>
+        <w:spacing w:before="0" w:after="0" w:line="240"/>
+        <w:ind w:right="0" w:left="0" w:firstLine="0"/>
+        <w:jc w:val="left"/>
+        <w:rPr>
+          <w:rFonts w:ascii="Calibri" w:hAnsi="Calibri" w:cs="Calibri" w:eastAsia="Calibri"/>
+          <w:color w:val="auto"/>
+          <w:spacing w:val="0"/>
+          <w:position w:val="0"/>
+          <w:sz w:val="22"/>
+          <w:shd w:fill="auto" w:val="clear"/>
+        </w:rPr>
+      </w:pPr>
+      <w:r>
+        <w:rPr>
+          <w:rFonts w:ascii="Calibri" w:hAnsi="Calibri" w:cs="Calibri" w:eastAsia="Calibri"/>
+          <w:color w:val="auto"/>
+          <w:spacing w:val="0"/>
+          <w:position w:val="0"/>
+          <w:sz w:val="22"/>
+          <w:shd w:fill="auto" w:val="clear"/>
+        </w:rPr>
+        <w:t xml:space="preserve">  // This will be called when the directive is mounted on the element</w:t>
+      </w:r>
+    </w:p>
+    <w:p>
+      <w:pPr>
+        <w:spacing w:before="0" w:after="0" w:line="240"/>
+        <w:ind w:right="0" w:left="0" w:firstLine="0"/>
+        <w:jc w:val="left"/>
+        <w:rPr>
+          <w:rFonts w:ascii="Calibri" w:hAnsi="Calibri" w:cs="Calibri" w:eastAsia="Calibri"/>
+          <w:color w:val="auto"/>
+          <w:spacing w:val="0"/>
+          <w:position w:val="0"/>
+          <w:sz w:val="22"/>
+          <w:shd w:fill="auto" w:val="clear"/>
+        </w:rPr>
+      </w:pPr>
+      <w:r>
+        <w:rPr>
+          <w:rFonts w:ascii="Calibri" w:hAnsi="Calibri" w:cs="Calibri" w:eastAsia="Calibri"/>
+          <w:color w:val="auto"/>
+          <w:spacing w:val="0"/>
+          <w:position w:val="0"/>
+          <w:sz w:val="22"/>
+          <w:shd w:fill="auto" w:val="clear"/>
+        </w:rPr>
+        <w:t xml:space="preserve">  mounted(el, binding) {</w:t>
+      </w:r>
+    </w:p>
+    <w:p>
+      <w:pPr>
+        <w:spacing w:before="0" w:after="0" w:line="240"/>
+        <w:ind w:right="0" w:left="0" w:firstLine="0"/>
+        <w:jc w:val="left"/>
+        <w:rPr>
+          <w:rFonts w:ascii="Calibri" w:hAnsi="Calibri" w:cs="Calibri" w:eastAsia="Calibri"/>
+          <w:color w:val="auto"/>
+          <w:spacing w:val="0"/>
+          <w:position w:val="0"/>
+          <w:sz w:val="22"/>
+          <w:shd w:fill="auto" w:val="clear"/>
+        </w:rPr>
+      </w:pPr>
+      <w:r>
+        <w:rPr>
+          <w:rFonts w:ascii="Calibri" w:hAnsi="Calibri" w:cs="Calibri" w:eastAsia="Calibri"/>
+          <w:color w:val="auto"/>
+          <w:spacing w:val="0"/>
+          <w:position w:val="0"/>
+          <w:sz w:val="22"/>
+          <w:shd w:fill="auto" w:val="clear"/>
+        </w:rPr>
+        <w:t xml:space="preserve">    el.style.color = binding.value; // Set the element's color to the directive's value</w:t>
+      </w:r>
+    </w:p>
+    <w:p>
+      <w:pPr>
+        <w:spacing w:before="0" w:after="0" w:line="240"/>
+        <w:ind w:right="0" w:left="0" w:firstLine="0"/>
+        <w:jc w:val="left"/>
+        <w:rPr>
+          <w:rFonts w:ascii="Calibri" w:hAnsi="Calibri" w:cs="Calibri" w:eastAsia="Calibri"/>
+          <w:color w:val="auto"/>
+          <w:spacing w:val="0"/>
+          <w:position w:val="0"/>
+          <w:sz w:val="22"/>
+          <w:shd w:fill="auto" w:val="clear"/>
+        </w:rPr>
+      </w:pPr>
+      <w:r>
+        <w:rPr>
+          <w:rFonts w:ascii="Calibri" w:hAnsi="Calibri" w:cs="Calibri" w:eastAsia="Calibri"/>
+          <w:color w:val="auto"/>
+          <w:spacing w:val="0"/>
+          <w:position w:val="0"/>
+          <w:sz w:val="22"/>
+          <w:shd w:fill="auto" w:val="clear"/>
+        </w:rPr>
+        <w:t xml:space="preserve">  }</w:t>
+      </w:r>
+    </w:p>
+    <w:p>
+      <w:pPr>
+        <w:spacing w:before="0" w:after="0" w:line="240"/>
+        <w:ind w:right="0" w:left="0" w:firstLine="0"/>
+        <w:jc w:val="left"/>
+        <w:rPr>
+          <w:rFonts w:ascii="Calibri" w:hAnsi="Calibri" w:cs="Calibri" w:eastAsia="Calibri"/>
+          <w:color w:val="auto"/>
+          <w:spacing w:val="0"/>
+          <w:position w:val="0"/>
+          <w:sz w:val="22"/>
+          <w:shd w:fill="auto" w:val="clear"/>
+        </w:rPr>
+      </w:pPr>
+      <w:r>
+        <w:rPr>
+          <w:rFonts w:ascii="Calibri" w:hAnsi="Calibri" w:cs="Calibri" w:eastAsia="Calibri"/>
+          <w:color w:val="auto"/>
+          <w:spacing w:val="0"/>
+          <w:position w:val="0"/>
+          <w:sz w:val="22"/>
+          <w:shd w:fill="auto" w:val="clear"/>
+        </w:rPr>
+        <w:t xml:space="preserve">});</w:t>
+      </w:r>
+    </w:p>
+    <w:p>
+      <w:pPr>
+        <w:spacing w:before="0" w:after="0" w:line="240"/>
+        <w:ind w:right="0" w:left="0" w:firstLine="0"/>
+        <w:jc w:val="left"/>
+        <w:rPr>
+          <w:rFonts w:ascii="Calibri" w:hAnsi="Calibri" w:cs="Calibri" w:eastAsia="Calibri"/>
+          <w:color w:val="auto"/>
+          <w:spacing w:val="0"/>
+          <w:position w:val="0"/>
+          <w:sz w:val="22"/>
+          <w:shd w:fill="auto" w:val="clear"/>
+        </w:rPr>
+      </w:pPr>
+    </w:p>
+    <w:p>
+      <w:pPr>
+        <w:spacing w:before="0" w:after="0" w:line="240"/>
+        <w:ind w:right="0" w:left="0" w:firstLine="0"/>
+        <w:jc w:val="left"/>
+        <w:rPr>
+          <w:rFonts w:ascii="Calibri" w:hAnsi="Calibri" w:cs="Calibri" w:eastAsia="Calibri"/>
+          <w:color w:val="auto"/>
+          <w:spacing w:val="0"/>
+          <w:position w:val="0"/>
+          <w:sz w:val="22"/>
+          <w:shd w:fill="auto" w:val="clear"/>
+        </w:rPr>
+      </w:pPr>
+      <w:r>
+        <w:rPr>
+          <w:rFonts w:ascii="Calibri" w:hAnsi="Calibri" w:cs="Calibri" w:eastAsia="Calibri"/>
+          <w:color w:val="auto"/>
+          <w:spacing w:val="0"/>
+          <w:position w:val="0"/>
+          <w:sz w:val="22"/>
+          <w:shd w:fill="auto" w:val="clear"/>
+        </w:rPr>
+        <w:t xml:space="preserve">// Custom directive 'focus'</w:t>
+      </w:r>
+    </w:p>
+    <w:p>
+      <w:pPr>
+        <w:spacing w:before="0" w:after="0" w:line="240"/>
+        <w:ind w:right="0" w:left="0" w:firstLine="0"/>
+        <w:jc w:val="left"/>
+        <w:rPr>
+          <w:rFonts w:ascii="Calibri" w:hAnsi="Calibri" w:cs="Calibri" w:eastAsia="Calibri"/>
+          <w:color w:val="auto"/>
+          <w:spacing w:val="0"/>
+          <w:position w:val="0"/>
+          <w:sz w:val="22"/>
+          <w:shd w:fill="auto" w:val="clear"/>
+        </w:rPr>
+      </w:pPr>
+      <w:r>
+        <w:rPr>
+          <w:rFonts w:ascii="Calibri" w:hAnsi="Calibri" w:cs="Calibri" w:eastAsia="Calibri"/>
+          <w:color w:val="auto"/>
+          <w:spacing w:val="0"/>
+          <w:position w:val="0"/>
+          <w:sz w:val="22"/>
+          <w:shd w:fill="auto" w:val="clear"/>
+        </w:rPr>
+        <w:t xml:space="preserve">app.directive('focus', {</w:t>
+      </w:r>
+    </w:p>
+    <w:p>
+      <w:pPr>
+        <w:spacing w:before="0" w:after="0" w:line="240"/>
+        <w:ind w:right="0" w:left="0" w:firstLine="0"/>
+        <w:jc w:val="left"/>
+        <w:rPr>
+          <w:rFonts w:ascii="Calibri" w:hAnsi="Calibri" w:cs="Calibri" w:eastAsia="Calibri"/>
+          <w:color w:val="auto"/>
+          <w:spacing w:val="0"/>
+          <w:position w:val="0"/>
+          <w:sz w:val="22"/>
+          <w:shd w:fill="auto" w:val="clear"/>
+        </w:rPr>
+      </w:pPr>
+      <w:r>
+        <w:rPr>
+          <w:rFonts w:ascii="Calibri" w:hAnsi="Calibri" w:cs="Calibri" w:eastAsia="Calibri"/>
+          <w:color w:val="auto"/>
+          <w:spacing w:val="0"/>
+          <w:position w:val="0"/>
+          <w:sz w:val="22"/>
+          <w:shd w:fill="auto" w:val="clear"/>
+        </w:rPr>
+        <w:t xml:space="preserve">  mounted(el, binding) {</w:t>
+      </w:r>
+    </w:p>
+    <w:p>
+      <w:pPr>
+        <w:spacing w:before="0" w:after="0" w:line="240"/>
+        <w:ind w:right="0" w:left="0" w:firstLine="0"/>
+        <w:jc w:val="left"/>
+        <w:rPr>
+          <w:rFonts w:ascii="Calibri" w:hAnsi="Calibri" w:cs="Calibri" w:eastAsia="Calibri"/>
+          <w:color w:val="auto"/>
+          <w:spacing w:val="0"/>
+          <w:position w:val="0"/>
+          <w:sz w:val="22"/>
+          <w:shd w:fill="auto" w:val="clear"/>
+        </w:rPr>
+      </w:pPr>
+      <w:r>
+        <w:rPr>
+          <w:rFonts w:ascii="Calibri" w:hAnsi="Calibri" w:cs="Calibri" w:eastAsia="Calibri"/>
+          <w:color w:val="auto"/>
+          <w:spacing w:val="0"/>
+          <w:position w:val="0"/>
+          <w:sz w:val="22"/>
+          <w:shd w:fill="auto" w:val="clear"/>
+        </w:rPr>
+        <w:t xml:space="preserve">    // Focus the element</w:t>
+      </w:r>
+    </w:p>
+    <w:p>
+      <w:pPr>
+        <w:spacing w:before="0" w:after="0" w:line="240"/>
+        <w:ind w:right="0" w:left="0" w:firstLine="0"/>
+        <w:jc w:val="left"/>
+        <w:rPr>
+          <w:rFonts w:ascii="Calibri" w:hAnsi="Calibri" w:cs="Calibri" w:eastAsia="Calibri"/>
+          <w:color w:val="auto"/>
+          <w:spacing w:val="0"/>
+          <w:position w:val="0"/>
+          <w:sz w:val="22"/>
+          <w:shd w:fill="auto" w:val="clear"/>
+        </w:rPr>
+      </w:pPr>
+      <w:r>
+        <w:rPr>
+          <w:rFonts w:ascii="Calibri" w:hAnsi="Calibri" w:cs="Calibri" w:eastAsia="Calibri"/>
+          <w:color w:val="auto"/>
+          <w:spacing w:val="0"/>
+          <w:position w:val="0"/>
+          <w:sz w:val="22"/>
+          <w:shd w:fill="auto" w:val="clear"/>
+        </w:rPr>
+        <w:t xml:space="preserve">    if (binding.modifiers.log) {</w:t>
+      </w:r>
+    </w:p>
+    <w:p>
+      <w:pPr>
+        <w:spacing w:before="0" w:after="0" w:line="240"/>
+        <w:ind w:right="0" w:left="0" w:firstLine="0"/>
+        <w:jc w:val="left"/>
+        <w:rPr>
+          <w:rFonts w:ascii="Calibri" w:hAnsi="Calibri" w:cs="Calibri" w:eastAsia="Calibri"/>
+          <w:color w:val="auto"/>
+          <w:spacing w:val="0"/>
+          <w:position w:val="0"/>
+          <w:sz w:val="22"/>
+          <w:shd w:fill="auto" w:val="clear"/>
+        </w:rPr>
+      </w:pPr>
+      <w:r>
+        <w:rPr>
+          <w:rFonts w:ascii="Calibri" w:hAnsi="Calibri" w:cs="Calibri" w:eastAsia="Calibri"/>
+          <w:color w:val="auto"/>
+          <w:spacing w:val="0"/>
+          <w:position w:val="0"/>
+          <w:sz w:val="22"/>
+          <w:shd w:fill="auto" w:val="clear"/>
+        </w:rPr>
+        <w:t xml:space="preserve">      console.log("Element is being focused!");</w:t>
+      </w:r>
+    </w:p>
+    <w:p>
+      <w:pPr>
+        <w:spacing w:before="0" w:after="0" w:line="240"/>
+        <w:ind w:right="0" w:left="0" w:firstLine="0"/>
+        <w:jc w:val="left"/>
+        <w:rPr>
+          <w:rFonts w:ascii="Calibri" w:hAnsi="Calibri" w:cs="Calibri" w:eastAsia="Calibri"/>
+          <w:color w:val="auto"/>
+          <w:spacing w:val="0"/>
+          <w:position w:val="0"/>
+          <w:sz w:val="22"/>
+          <w:shd w:fill="auto" w:val="clear"/>
+        </w:rPr>
+      </w:pPr>
+      <w:r>
+        <w:rPr>
+          <w:rFonts w:ascii="Calibri" w:hAnsi="Calibri" w:cs="Calibri" w:eastAsia="Calibri"/>
+          <w:color w:val="auto"/>
+          <w:spacing w:val="0"/>
+          <w:position w:val="0"/>
+          <w:sz w:val="22"/>
+          <w:shd w:fill="auto" w:val="clear"/>
+        </w:rPr>
+        <w:t xml:space="preserve">    }</w:t>
+      </w:r>
+    </w:p>
+    <w:p>
+      <w:pPr>
+        <w:spacing w:before="0" w:after="0" w:line="240"/>
+        <w:ind w:right="0" w:left="0" w:firstLine="0"/>
+        <w:jc w:val="left"/>
+        <w:rPr>
+          <w:rFonts w:ascii="Calibri" w:hAnsi="Calibri" w:cs="Calibri" w:eastAsia="Calibri"/>
+          <w:color w:val="auto"/>
+          <w:spacing w:val="0"/>
+          <w:position w:val="0"/>
+          <w:sz w:val="22"/>
+          <w:shd w:fill="auto" w:val="clear"/>
+        </w:rPr>
+      </w:pPr>
+      <w:r>
+        <w:rPr>
+          <w:rFonts w:ascii="Calibri" w:hAnsi="Calibri" w:cs="Calibri" w:eastAsia="Calibri"/>
+          <w:color w:val="auto"/>
+          <w:spacing w:val="0"/>
+          <w:position w:val="0"/>
+          <w:sz w:val="22"/>
+          <w:shd w:fill="auto" w:val="clear"/>
+        </w:rPr>
+        <w:t xml:space="preserve">    el.focus();</w:t>
+      </w:r>
+    </w:p>
+    <w:p>
+      <w:pPr>
+        <w:spacing w:before="0" w:after="0" w:line="240"/>
+        <w:ind w:right="0" w:left="0" w:firstLine="0"/>
+        <w:jc w:val="left"/>
+        <w:rPr>
+          <w:rFonts w:ascii="Calibri" w:hAnsi="Calibri" w:cs="Calibri" w:eastAsia="Calibri"/>
+          <w:color w:val="auto"/>
+          <w:spacing w:val="0"/>
+          <w:position w:val="0"/>
+          <w:sz w:val="22"/>
+          <w:shd w:fill="auto" w:val="clear"/>
+        </w:rPr>
+      </w:pPr>
+      <w:r>
+        <w:rPr>
+          <w:rFonts w:ascii="Calibri" w:hAnsi="Calibri" w:cs="Calibri" w:eastAsia="Calibri"/>
+          <w:color w:val="auto"/>
+          <w:spacing w:val="0"/>
+          <w:position w:val="0"/>
+          <w:sz w:val="22"/>
+          <w:shd w:fill="auto" w:val="clear"/>
+        </w:rPr>
+        <w:t xml:space="preserve">  }</w:t>
+      </w:r>
+    </w:p>
+    <w:p>
+      <w:pPr>
+        <w:spacing w:before="0" w:after="0" w:line="240"/>
+        <w:ind w:right="0" w:left="0" w:firstLine="0"/>
+        <w:jc w:val="left"/>
+        <w:rPr>
+          <w:rFonts w:ascii="Calibri" w:hAnsi="Calibri" w:cs="Calibri" w:eastAsia="Calibri"/>
+          <w:color w:val="auto"/>
+          <w:spacing w:val="0"/>
+          <w:position w:val="0"/>
+          <w:sz w:val="22"/>
+          <w:shd w:fill="auto" w:val="clear"/>
+        </w:rPr>
+      </w:pPr>
+      <w:r>
+        <w:rPr>
+          <w:rFonts w:ascii="Calibri" w:hAnsi="Calibri" w:cs="Calibri" w:eastAsia="Calibri"/>
+          <w:color w:val="auto"/>
+          <w:spacing w:val="0"/>
+          <w:position w:val="0"/>
+          <w:sz w:val="22"/>
+          <w:shd w:fill="auto" w:val="clear"/>
+        </w:rPr>
+        <w:t xml:space="preserve">});</w:t>
+      </w:r>
+    </w:p>
+    <w:p>
+      <w:pPr>
+        <w:spacing w:before="0" w:after="0" w:line="240"/>
+        <w:ind w:right="0" w:left="0" w:firstLine="0"/>
+        <w:jc w:val="left"/>
+        <w:rPr>
+          <w:rFonts w:ascii="Calibri" w:hAnsi="Calibri" w:cs="Calibri" w:eastAsia="Calibri"/>
+          <w:color w:val="auto"/>
+          <w:spacing w:val="0"/>
+          <w:position w:val="0"/>
+          <w:sz w:val="22"/>
+          <w:shd w:fill="auto" w:val="clear"/>
+        </w:rPr>
+      </w:pPr>
+    </w:p>
+    <w:p>
+      <w:pPr>
+        <w:spacing w:before="0" w:after="0" w:line="240"/>
+        <w:ind w:right="0" w:left="0" w:firstLine="0"/>
+        <w:jc w:val="left"/>
+        <w:rPr>
+          <w:rFonts w:ascii="Calibri" w:hAnsi="Calibri" w:cs="Calibri" w:eastAsia="Calibri"/>
+          <w:color w:val="auto"/>
+          <w:spacing w:val="0"/>
+          <w:position w:val="0"/>
+          <w:sz w:val="22"/>
+          <w:shd w:fill="auto" w:val="clear"/>
+        </w:rPr>
+      </w:pPr>
+    </w:p>
+    <w:p>
+      <w:pPr>
+        <w:spacing w:before="0" w:after="0" w:line="240"/>
+        <w:ind w:right="0" w:left="0" w:firstLine="0"/>
+        <w:jc w:val="left"/>
+        <w:rPr>
+          <w:rFonts w:ascii="Calibri" w:hAnsi="Calibri" w:cs="Calibri" w:eastAsia="Calibri"/>
+          <w:color w:val="auto"/>
+          <w:spacing w:val="0"/>
+          <w:position w:val="0"/>
+          <w:sz w:val="22"/>
+          <w:shd w:fill="auto" w:val="clear"/>
+        </w:rPr>
+      </w:pPr>
+      <w:r>
+        <w:rPr>
+          <w:rFonts w:ascii="Calibri" w:hAnsi="Calibri" w:cs="Calibri" w:eastAsia="Calibri"/>
+          <w:color w:val="auto"/>
+          <w:spacing w:val="0"/>
+          <w:position w:val="0"/>
+          <w:sz w:val="22"/>
+          <w:shd w:fill="auto" w:val="clear"/>
+        </w:rPr>
+        <w:t xml:space="preserve">// Define the global "filter-like" function (for example: capitalize)</w:t>
+      </w:r>
+    </w:p>
+    <w:p>
+      <w:pPr>
+        <w:spacing w:before="0" w:after="0" w:line="240"/>
+        <w:ind w:right="0" w:left="0" w:firstLine="0"/>
+        <w:jc w:val="left"/>
+        <w:rPr>
+          <w:rFonts w:ascii="Calibri" w:hAnsi="Calibri" w:cs="Calibri" w:eastAsia="Calibri"/>
+          <w:color w:val="auto"/>
+          <w:spacing w:val="0"/>
+          <w:position w:val="0"/>
+          <w:sz w:val="22"/>
+          <w:shd w:fill="auto" w:val="clear"/>
+        </w:rPr>
+      </w:pPr>
+      <w:r>
+        <w:rPr>
+          <w:rFonts w:ascii="Calibri" w:hAnsi="Calibri" w:cs="Calibri" w:eastAsia="Calibri"/>
+          <w:color w:val="auto"/>
+          <w:spacing w:val="0"/>
+          <w:position w:val="0"/>
+          <w:sz w:val="22"/>
+          <w:shd w:fill="auto" w:val="clear"/>
+        </w:rPr>
+        <w:t xml:space="preserve">app.config.globalProperties.$filters = {</w:t>
+      </w:r>
+    </w:p>
+    <w:p>
+      <w:pPr>
+        <w:spacing w:before="0" w:after="0" w:line="240"/>
+        <w:ind w:right="0" w:left="0" w:firstLine="0"/>
+        <w:jc w:val="left"/>
+        <w:rPr>
+          <w:rFonts w:ascii="Calibri" w:hAnsi="Calibri" w:cs="Calibri" w:eastAsia="Calibri"/>
+          <w:color w:val="auto"/>
+          <w:spacing w:val="0"/>
+          <w:position w:val="0"/>
+          <w:sz w:val="22"/>
+          <w:shd w:fill="auto" w:val="clear"/>
+        </w:rPr>
+      </w:pPr>
+      <w:r>
+        <w:rPr>
+          <w:rFonts w:ascii="Calibri" w:hAnsi="Calibri" w:cs="Calibri" w:eastAsia="Calibri"/>
+          <w:color w:val="auto"/>
+          <w:spacing w:val="0"/>
+          <w:position w:val="0"/>
+          <w:sz w:val="22"/>
+          <w:shd w:fill="auto" w:val="clear"/>
+        </w:rPr>
+        <w:t xml:space="preserve">  capitalize(val) {</w:t>
+      </w:r>
+    </w:p>
+    <w:p>
+      <w:pPr>
+        <w:spacing w:before="0" w:after="0" w:line="240"/>
+        <w:ind w:right="0" w:left="0" w:firstLine="0"/>
+        <w:jc w:val="left"/>
+        <w:rPr>
+          <w:rFonts w:ascii="Calibri" w:hAnsi="Calibri" w:cs="Calibri" w:eastAsia="Calibri"/>
+          <w:color w:val="auto"/>
+          <w:spacing w:val="0"/>
+          <w:position w:val="0"/>
+          <w:sz w:val="22"/>
+          <w:shd w:fill="auto" w:val="clear"/>
+        </w:rPr>
+      </w:pPr>
+      <w:r>
+        <w:rPr>
+          <w:rFonts w:ascii="Calibri" w:hAnsi="Calibri" w:cs="Calibri" w:eastAsia="Calibri"/>
+          <w:color w:val="auto"/>
+          <w:spacing w:val="0"/>
+          <w:position w:val="0"/>
+          <w:sz w:val="22"/>
+          <w:shd w:fill="auto" w:val="clear"/>
+        </w:rPr>
+        <w:t xml:space="preserve">    if (!val) return '';</w:t>
+      </w:r>
+    </w:p>
+    <w:p>
+      <w:pPr>
+        <w:spacing w:before="0" w:after="0" w:line="240"/>
+        <w:ind w:right="0" w:left="0" w:firstLine="0"/>
+        <w:jc w:val="left"/>
+        <w:rPr>
+          <w:rFonts w:ascii="Calibri" w:hAnsi="Calibri" w:cs="Calibri" w:eastAsia="Calibri"/>
+          <w:color w:val="auto"/>
+          <w:spacing w:val="0"/>
+          <w:position w:val="0"/>
+          <w:sz w:val="22"/>
+          <w:shd w:fill="auto" w:val="clear"/>
+        </w:rPr>
+      </w:pPr>
+      <w:r>
+        <w:rPr>
+          <w:rFonts w:ascii="Calibri" w:hAnsi="Calibri" w:cs="Calibri" w:eastAsia="Calibri"/>
+          <w:color w:val="auto"/>
+          <w:spacing w:val="0"/>
+          <w:position w:val="0"/>
+          <w:sz w:val="22"/>
+          <w:shd w:fill="auto" w:val="clear"/>
+        </w:rPr>
+        <w:t xml:space="preserve">    return val.toString().toUpperCase();</w:t>
+      </w:r>
+    </w:p>
+    <w:p>
+      <w:pPr>
+        <w:spacing w:before="0" w:after="0" w:line="240"/>
+        <w:ind w:right="0" w:left="0" w:firstLine="0"/>
+        <w:jc w:val="left"/>
+        <w:rPr>
+          <w:rFonts w:ascii="Calibri" w:hAnsi="Calibri" w:cs="Calibri" w:eastAsia="Calibri"/>
+          <w:color w:val="auto"/>
+          <w:spacing w:val="0"/>
+          <w:position w:val="0"/>
+          <w:sz w:val="22"/>
+          <w:shd w:fill="auto" w:val="clear"/>
+        </w:rPr>
+      </w:pPr>
+      <w:r>
+        <w:rPr>
+          <w:rFonts w:ascii="Calibri" w:hAnsi="Calibri" w:cs="Calibri" w:eastAsia="Calibri"/>
+          <w:color w:val="auto"/>
+          <w:spacing w:val="0"/>
+          <w:position w:val="0"/>
+          <w:sz w:val="22"/>
+          <w:shd w:fill="auto" w:val="clear"/>
+        </w:rPr>
+        <w:t xml:space="preserve">  },</w:t>
+      </w:r>
+    </w:p>
+    <w:p>
+      <w:pPr>
+        <w:spacing w:before="0" w:after="0" w:line="240"/>
+        <w:ind w:right="0" w:left="0" w:firstLine="0"/>
+        <w:jc w:val="left"/>
+        <w:rPr>
+          <w:rFonts w:ascii="Calibri" w:hAnsi="Calibri" w:cs="Calibri" w:eastAsia="Calibri"/>
+          <w:color w:val="auto"/>
+          <w:spacing w:val="0"/>
+          <w:position w:val="0"/>
+          <w:sz w:val="22"/>
+          <w:shd w:fill="auto" w:val="clear"/>
+        </w:rPr>
+      </w:pPr>
+      <w:r>
+        <w:rPr>
+          <w:rFonts w:ascii="Calibri" w:hAnsi="Calibri" w:cs="Calibri" w:eastAsia="Calibri"/>
+          <w:color w:val="auto"/>
+          <w:spacing w:val="0"/>
+          <w:position w:val="0"/>
+          <w:sz w:val="22"/>
+          <w:shd w:fill="auto" w:val="clear"/>
+        </w:rPr>
+        <w:t xml:space="preserve">};</w:t>
+      </w:r>
+    </w:p>
+    <w:p>
+      <w:pPr>
+        <w:spacing w:before="0" w:after="0" w:line="240"/>
+        <w:ind w:right="0" w:left="0" w:firstLine="0"/>
+        <w:jc w:val="left"/>
+        <w:rPr>
+          <w:rFonts w:ascii="Calibri" w:hAnsi="Calibri" w:cs="Calibri" w:eastAsia="Calibri"/>
+          <w:color w:val="auto"/>
+          <w:spacing w:val="0"/>
+          <w:position w:val="0"/>
+          <w:sz w:val="22"/>
+          <w:shd w:fill="auto" w:val="clear"/>
+        </w:rPr>
+      </w:pPr>
+    </w:p>
+    <w:p>
+      <w:pPr>
+        <w:spacing w:before="0" w:after="0" w:line="240"/>
+        <w:ind w:right="0" w:left="0" w:firstLine="0"/>
+        <w:jc w:val="left"/>
+        <w:rPr>
+          <w:rFonts w:ascii="Calibri" w:hAnsi="Calibri" w:cs="Calibri" w:eastAsia="Calibri"/>
+          <w:b/>
+          <w:color w:val="auto"/>
+          <w:spacing w:val="0"/>
+          <w:position w:val="0"/>
+          <w:sz w:val="22"/>
+          <w:shd w:fill="auto" w:val="clear"/>
+        </w:rPr>
+      </w:pPr>
+      <w:r>
+        <w:rPr>
+          <w:rFonts w:ascii="Calibri" w:hAnsi="Calibri" w:cs="Calibri" w:eastAsia="Calibri"/>
+          <w:b/>
+          <w:color w:val="auto"/>
+          <w:spacing w:val="0"/>
+          <w:position w:val="0"/>
+          <w:sz w:val="22"/>
+          <w:shd w:fill="auto" w:val="clear"/>
+        </w:rPr>
+        <w:t xml:space="preserve">// for Teleport component </w:t>
+      </w:r>
+    </w:p>
+    <w:p>
+      <w:pPr>
+        <w:spacing w:before="0" w:after="0" w:line="240"/>
+        <w:ind w:right="0" w:left="0" w:firstLine="0"/>
+        <w:jc w:val="left"/>
+        <w:rPr>
+          <w:rFonts w:ascii="Calibri" w:hAnsi="Calibri" w:cs="Calibri" w:eastAsia="Calibri"/>
+          <w:b/>
+          <w:color w:val="auto"/>
+          <w:spacing w:val="0"/>
+          <w:position w:val="0"/>
+          <w:sz w:val="22"/>
+          <w:shd w:fill="auto" w:val="clear"/>
+        </w:rPr>
+      </w:pPr>
+      <w:r>
+        <w:rPr>
+          <w:rFonts w:ascii="Calibri" w:hAnsi="Calibri" w:cs="Calibri" w:eastAsia="Calibri"/>
+          <w:b/>
+          <w:color w:val="auto"/>
+          <w:spacing w:val="0"/>
+          <w:position w:val="0"/>
+          <w:sz w:val="22"/>
+          <w:shd w:fill="auto" w:val="clear"/>
+        </w:rPr>
+        <w:t xml:space="preserve">app.component('comp-one', CompOne)</w:t>
+      </w:r>
+    </w:p>
+    <w:p>
+      <w:pPr>
+        <w:spacing w:before="0" w:after="0" w:line="240"/>
+        <w:ind w:right="0" w:left="0" w:firstLine="0"/>
+        <w:jc w:val="left"/>
+        <w:rPr>
+          <w:rFonts w:ascii="Calibri" w:hAnsi="Calibri" w:cs="Calibri" w:eastAsia="Calibri"/>
+          <w:color w:val="auto"/>
+          <w:spacing w:val="0"/>
+          <w:position w:val="0"/>
+          <w:sz w:val="22"/>
+          <w:shd w:fill="auto" w:val="clear"/>
+        </w:rPr>
+      </w:pPr>
+    </w:p>
+    <w:p>
+      <w:pPr>
+        <w:spacing w:before="0" w:after="0" w:line="240"/>
+        <w:ind w:right="0" w:left="0" w:firstLine="0"/>
+        <w:jc w:val="left"/>
+        <w:rPr>
+          <w:rFonts w:ascii="Calibri" w:hAnsi="Calibri" w:cs="Calibri" w:eastAsia="Calibri"/>
+          <w:color w:val="auto"/>
+          <w:spacing w:val="0"/>
+          <w:position w:val="0"/>
+          <w:sz w:val="22"/>
+          <w:shd w:fill="auto" w:val="clear"/>
+        </w:rPr>
+      </w:pPr>
+      <w:r>
+        <w:rPr>
+          <w:rFonts w:ascii="Calibri" w:hAnsi="Calibri" w:cs="Calibri" w:eastAsia="Calibri"/>
+          <w:color w:val="auto"/>
+          <w:spacing w:val="0"/>
+          <w:position w:val="0"/>
+          <w:sz w:val="22"/>
+          <w:shd w:fill="auto" w:val="clear"/>
+        </w:rPr>
+        <w:t xml:space="preserve">// Mount the app to the #app element</w:t>
+      </w:r>
+    </w:p>
+    <w:p>
+      <w:pPr>
+        <w:spacing w:before="0" w:after="0" w:line="240"/>
+        <w:ind w:right="0" w:left="0" w:firstLine="0"/>
+        <w:jc w:val="left"/>
+        <w:rPr>
+          <w:rFonts w:ascii="Calibri" w:hAnsi="Calibri" w:cs="Calibri" w:eastAsia="Calibri"/>
+          <w:color w:val="auto"/>
+          <w:spacing w:val="0"/>
+          <w:position w:val="0"/>
+          <w:sz w:val="22"/>
+          <w:shd w:fill="auto" w:val="clear"/>
+        </w:rPr>
+      </w:pPr>
+      <w:r>
+        <w:rPr>
+          <w:rFonts w:ascii="Calibri" w:hAnsi="Calibri" w:cs="Calibri" w:eastAsia="Calibri"/>
+          <w:color w:val="auto"/>
+          <w:spacing w:val="0"/>
+          <w:position w:val="0"/>
+          <w:sz w:val="22"/>
+          <w:shd w:fill="auto" w:val="clear"/>
+        </w:rPr>
+        <w:t xml:space="preserve">app.mount('#app');</w:t>
+      </w:r>
+    </w:p>
+    <w:p>
+      <w:pPr>
+        <w:spacing w:before="0" w:after="0" w:line="240"/>
+        <w:ind w:right="0" w:left="0" w:firstLine="0"/>
+        <w:jc w:val="left"/>
+        <w:rPr>
+          <w:rFonts w:ascii="Calibri" w:hAnsi="Calibri" w:cs="Calibri" w:eastAsia="Calibri"/>
+          <w:color w:val="auto"/>
+          <w:spacing w:val="0"/>
+          <w:position w:val="0"/>
+          <w:sz w:val="22"/>
+          <w:shd w:fill="auto" w:val="clear"/>
+        </w:rPr>
+      </w:pPr>
+    </w:p>
+    <w:p>
+      <w:pPr>
+        <w:spacing w:before="0" w:after="0" w:line="240"/>
+        <w:ind w:right="0" w:left="0" w:firstLine="0"/>
+        <w:jc w:val="left"/>
+        <w:rPr>
+          <w:rFonts w:ascii="Calibri" w:hAnsi="Calibri" w:cs="Calibri" w:eastAsia="Calibri"/>
+          <w:color w:val="auto"/>
+          <w:spacing w:val="0"/>
+          <w:position w:val="0"/>
+          <w:sz w:val="22"/>
+          <w:shd w:fill="auto" w:val="clear"/>
+        </w:rPr>
+      </w:pPr>
+    </w:p>
+    <w:p>
+      <w:pPr>
+        <w:spacing w:before="0" w:after="0" w:line="240"/>
+        <w:ind w:right="0" w:left="0" w:firstLine="0"/>
+        <w:jc w:val="left"/>
+        <w:rPr>
+          <w:rFonts w:ascii="Calibri" w:hAnsi="Calibri" w:cs="Calibri" w:eastAsia="Calibri"/>
+          <w:color w:val="auto"/>
+          <w:spacing w:val="0"/>
+          <w:position w:val="0"/>
+          <w:sz w:val="22"/>
+          <w:shd w:fill="auto" w:val="clear"/>
+        </w:rPr>
+      </w:pPr>
+    </w:p>
+    <w:p>
+      <w:pPr>
+        <w:spacing w:before="0" w:after="0" w:line="240"/>
+        <w:ind w:right="0" w:left="0" w:firstLine="0"/>
+        <w:jc w:val="left"/>
+        <w:rPr>
+          <w:rFonts w:ascii="Calibri" w:hAnsi="Calibri" w:cs="Calibri" w:eastAsia="Calibri"/>
+          <w:color w:val="auto"/>
+          <w:spacing w:val="0"/>
+          <w:position w:val="0"/>
+          <w:sz w:val="22"/>
+          <w:shd w:fill="auto" w:val="clear"/>
+        </w:rPr>
+      </w:pPr>
+      <w:r>
+        <w:rPr>
+          <w:rFonts w:ascii="Calibri" w:hAnsi="Calibri" w:cs="Calibri" w:eastAsia="Calibri"/>
+          <w:color w:val="auto"/>
+          <w:spacing w:val="0"/>
+          <w:position w:val="0"/>
+          <w:sz w:val="22"/>
+          <w:shd w:fill="auto" w:val="clear"/>
+        </w:rPr>
+        <w:t xml:space="preserve">its teleport component how to right code ..</w:t>
+      </w:r>
+    </w:p>
+    <w:p>
+      <w:pPr>
+        <w:spacing w:before="0" w:after="0" w:line="240"/>
+        <w:ind w:right="0" w:left="0" w:firstLine="0"/>
+        <w:jc w:val="left"/>
+        <w:rPr>
+          <w:rFonts w:ascii="Calibri" w:hAnsi="Calibri" w:cs="Calibri" w:eastAsia="Calibri"/>
+          <w:color w:val="auto"/>
+          <w:spacing w:val="0"/>
+          <w:position w:val="0"/>
+          <w:sz w:val="22"/>
+          <w:shd w:fill="auto" w:val="clear"/>
+        </w:rPr>
+      </w:pPr>
+    </w:p>
+    <w:p>
+      <w:pPr>
+        <w:spacing w:before="0" w:after="0" w:line="240"/>
+        <w:ind w:right="0" w:left="0" w:firstLine="0"/>
+        <w:jc w:val="left"/>
+        <w:rPr>
+          <w:rFonts w:ascii="Calibri" w:hAnsi="Calibri" w:cs="Calibri" w:eastAsia="Calibri"/>
+          <w:color w:val="auto"/>
+          <w:spacing w:val="0"/>
+          <w:position w:val="0"/>
+          <w:sz w:val="22"/>
+          <w:shd w:fill="auto" w:val="clear"/>
+        </w:rPr>
+      </w:pPr>
+    </w:p>
+    <w:p>
+      <w:pPr>
+        <w:spacing w:before="0" w:after="0" w:line="240"/>
+        <w:ind w:right="0" w:left="0" w:firstLine="0"/>
+        <w:jc w:val="left"/>
+        <w:rPr>
+          <w:rFonts w:ascii="Calibri" w:hAnsi="Calibri" w:cs="Calibri" w:eastAsia="Calibri"/>
+          <w:color w:val="auto"/>
+          <w:spacing w:val="0"/>
+          <w:position w:val="0"/>
+          <w:sz w:val="22"/>
+          <w:shd w:fill="auto" w:val="clear"/>
+        </w:rPr>
+      </w:pPr>
+      <w:r>
+        <w:rPr>
+          <w:rFonts w:ascii="Calibri" w:hAnsi="Calibri" w:cs="Calibri" w:eastAsia="Calibri"/>
+          <w:color w:val="auto"/>
+          <w:spacing w:val="0"/>
+          <w:position w:val="0"/>
+          <w:sz w:val="22"/>
+          <w:shd w:fill="auto" w:val="clear"/>
+        </w:rPr>
+        <w:t xml:space="preserve">+++++++++++++++++++++++++++++++++++++++++++++++++++++++++++++++++++++++++++</w:t>
+      </w:r>
+    </w:p>
+    <w:p>
+      <w:pPr>
+        <w:spacing w:before="0" w:after="0" w:line="240"/>
+        <w:ind w:right="0" w:left="0" w:firstLine="0"/>
+        <w:jc w:val="left"/>
+        <w:rPr>
+          <w:rFonts w:ascii="Calibri" w:hAnsi="Calibri" w:cs="Calibri" w:eastAsia="Calibri"/>
+          <w:color w:val="auto"/>
+          <w:spacing w:val="0"/>
+          <w:position w:val="0"/>
+          <w:sz w:val="22"/>
+          <w:shd w:fill="auto" w:val="clear"/>
+        </w:rPr>
+      </w:pPr>
+    </w:p>
+    <w:p>
+      <w:pPr>
+        <w:spacing w:before="0" w:after="0" w:line="240"/>
+        <w:ind w:right="0" w:left="0" w:firstLine="0"/>
+        <w:jc w:val="left"/>
+        <w:rPr>
+          <w:rFonts w:ascii="Calibri" w:hAnsi="Calibri" w:cs="Calibri" w:eastAsia="Calibri"/>
+          <w:color w:val="auto"/>
+          <w:spacing w:val="0"/>
+          <w:position w:val="0"/>
+          <w:sz w:val="22"/>
+          <w:shd w:fill="auto" w:val="clear"/>
+        </w:rPr>
+      </w:pPr>
+    </w:p>
+    <w:p>
+      <w:pPr>
+        <w:spacing w:before="0" w:after="0" w:line="240"/>
+        <w:ind w:right="0" w:left="0" w:firstLine="0"/>
+        <w:jc w:val="left"/>
+        <w:rPr>
+          <w:rFonts w:ascii="Calibri" w:hAnsi="Calibri" w:cs="Calibri" w:eastAsia="Calibri"/>
+          <w:color w:val="auto"/>
+          <w:spacing w:val="0"/>
+          <w:position w:val="0"/>
+          <w:sz w:val="22"/>
+          <w:shd w:fill="auto" w:val="clear"/>
+        </w:rPr>
+      </w:pPr>
+    </w:p>
+    <w:p>
+      <w:pPr>
+        <w:spacing w:before="0" w:after="0" w:line="240"/>
+        <w:ind w:right="0" w:left="0" w:firstLine="0"/>
+        <w:jc w:val="left"/>
+        <w:rPr>
+          <w:rFonts w:ascii="Calibri" w:hAnsi="Calibri" w:cs="Calibri" w:eastAsia="Calibri"/>
           <w:color w:val="auto"/>
           <w:spacing w:val="0"/>
           <w:position w:val="0"/>

</xml_diff>